<commit_message>
Markdown changes and new leader notes.
</commit_message>
<xml_diff>
--- a/other_documents/Intro to Python Leader Notes.docx
+++ b/other_documents/Intro to Python Leader Notes.docx
@@ -1,10 +1,9 @@
 
 <file path=word/document.xml><?xml version="1.0" encoding="utf-8"?>
-<w:document xmlns:mc="http://schemas.openxmlformats.org/markup-compatibility/2006" xmlns:o="urn:schemas-microsoft-com:office:office" xmlns:r="http://schemas.openxmlformats.org/officeDocument/2006/relationships" xmlns:m="http://schemas.openxmlformats.org/officeDocument/2006/math" xmlns:v="urn:schemas-microsoft-com:vml" xmlns:wp="http://schemas.openxmlformats.org/drawingml/2006/wordprocessingDrawing" xmlns:w10="urn:schemas-microsoft-com:office:word" xmlns:w="http://schemas.openxmlformats.org/wordprocessingml/2006/main" xmlns:wne="http://schemas.microsoft.com/office/word/2006/wordml" xmlns:sl="http://schemas.openxmlformats.org/schemaLibrary/2006/main" xmlns:a="http://schemas.openxmlformats.org/drawingml/2006/main" xmlns:pic="http://schemas.openxmlformats.org/drawingml/2006/picture" xmlns:c="http://schemas.openxmlformats.org/drawingml/2006/chart" xmlns:lc="http://schemas.openxmlformats.org/drawingml/2006/lockedCanvas" xmlns:dgm="http://schemas.openxmlformats.org/drawingml/2006/diagram" xmlns:wps="http://schemas.microsoft.com/office/word/2010/wordprocessingShape" xmlns:wpg="http://schemas.microsoft.com/office/word/2010/wordprocessingGroup" xmlns:w14="http://schemas.microsoft.com/office/word/2010/wordml" xmlns:w15="http://schemas.microsoft.com/office/word/2012/wordml">
+<w:document xmlns:wpc="http://schemas.microsoft.com/office/word/2010/wordprocessingCanvas" xmlns:cx="http://schemas.microsoft.com/office/drawing/2014/chartex" xmlns:cx1="http://schemas.microsoft.com/office/drawing/2015/9/8/chartex" xmlns:cx2="http://schemas.microsoft.com/office/drawing/2015/10/21/chartex" xmlns:cx3="http://schemas.microsoft.com/office/drawing/2016/5/9/chartex" xmlns:cx4="http://schemas.microsoft.com/office/drawing/2016/5/10/chartex" xmlns:cx5="http://schemas.microsoft.com/office/drawing/2016/5/11/chartex" xmlns:cx6="http://schemas.microsoft.com/office/drawing/2016/5/12/chartex" xmlns:cx7="http://schemas.microsoft.com/office/drawing/2016/5/13/chartex" xmlns:cx8="http://schemas.microsoft.com/office/drawing/2016/5/14/chartex" xmlns:mc="http://schemas.openxmlformats.org/markup-compatibility/2006" xmlns:aink="http://schemas.microsoft.com/office/drawing/2016/ink" xmlns:am3d="http://schemas.microsoft.com/office/drawing/2017/model3d" xmlns:o="urn:schemas-microsoft-com:office:office" xmlns:oel="http://schemas.microsoft.com/office/2019/extlst" xmlns:r="http://schemas.openxmlformats.org/officeDocument/2006/relationships" xmlns:m="http://schemas.openxmlformats.org/officeDocument/2006/math" xmlns:v="urn:schemas-microsoft-com:vml" xmlns:wp14="http://schemas.microsoft.com/office/word/2010/wordprocessingDrawing" xmlns:wp="http://schemas.openxmlformats.org/drawingml/2006/wordprocessingDrawing" xmlns:w10="urn:schemas-microsoft-com:office:word" xmlns:w="http://schemas.openxmlformats.org/wordprocessingml/2006/main" xmlns:w14="http://schemas.microsoft.com/office/word/2010/wordml" xmlns:w15="http://schemas.microsoft.com/office/word/2012/wordml" xmlns:w16cex="http://schemas.microsoft.com/office/word/2018/wordml/cex" xmlns:w16cid="http://schemas.microsoft.com/office/word/2016/wordml/cid" xmlns:w16="http://schemas.microsoft.com/office/word/2018/wordml" xmlns:w16sdtdh="http://schemas.microsoft.com/office/word/2020/wordml/sdtdatahash" xmlns:w16se="http://schemas.microsoft.com/office/word/2015/wordml/symex" xmlns:wpg="http://schemas.microsoft.com/office/word/2010/wordprocessingGroup" xmlns:wpi="http://schemas.microsoft.com/office/word/2010/wordprocessingInk" xmlns:wne="http://schemas.microsoft.com/office/word/2006/wordml" xmlns:wps="http://schemas.microsoft.com/office/word/2010/wordprocessingShape" mc:Ignorable="w14 w15 w16se w16cid w16 w16cex w16sdtdh wp14">
   <w:body>
     <w:p>
       <w:pPr>
-        <w:spacing w:after="0" w:lineRule="auto"/>
         <w:rPr>
           <w:sz w:val="32"/>
           <w:szCs w:val="32"/>
@@ -14,14 +13,12 @@
         <w:rPr>
           <w:sz w:val="32"/>
           <w:szCs w:val="32"/>
-          <w:rtl w:val="0"/>
-        </w:rPr>
-        <w:t xml:space="preserve">Intro to Python</w:t>
-      </w:r>
-    </w:p>
-    <w:p>
-      <w:pPr>
-        <w:spacing w:after="0" w:lineRule="auto"/>
+        </w:rPr>
+        <w:t>Intro to Python</w:t>
+      </w:r>
+    </w:p>
+    <w:p>
+      <w:pPr>
         <w:rPr>
           <w:sz w:val="32"/>
           <w:szCs w:val="32"/>
@@ -31,14 +28,12 @@
         <w:rPr>
           <w:sz w:val="32"/>
           <w:szCs w:val="32"/>
-          <w:rtl w:val="0"/>
-        </w:rPr>
-        <w:t xml:space="preserve">Workshop Leader Crib Sheet</w:t>
-      </w:r>
-    </w:p>
-    <w:p>
-      <w:pPr>
-        <w:spacing w:after="0" w:lineRule="auto"/>
+        </w:rPr>
+        <w:t>Workshop Leader Crib Sheet</w:t>
+      </w:r>
+    </w:p>
+    <w:p>
+      <w:pPr>
         <w:rPr>
           <w:sz w:val="32"/>
           <w:szCs w:val="32"/>
@@ -48,37 +43,41 @@
         <w:rPr>
           <w:sz w:val="32"/>
           <w:szCs w:val="32"/>
-          <w:rtl w:val="0"/>
-        </w:rPr>
-        <w:t xml:space="preserve">Version 1 - Nov 2022</w:t>
-      </w:r>
-    </w:p>
-    <w:p>
-      <w:pPr>
-        <w:spacing w:after="0" w:lineRule="auto"/>
+        </w:rPr>
+        <w:t>Version 1 - Nov 2022</w:t>
+      </w:r>
+    </w:p>
+    <w:p>
+      <w:pPr>
         <w:rPr>
           <w:sz w:val="32"/>
           <w:szCs w:val="32"/>
         </w:rPr>
       </w:pPr>
-      <w:r>
-        <w:rPr>
-          <w:rtl w:val="0"/>
-        </w:rPr>
+    </w:p>
+    <w:p>
+      <w:pPr>
+        <w:rPr>
+          <w:sz w:val="32"/>
+          <w:szCs w:val="32"/>
+        </w:rPr>
+      </w:pPr>
+      <w:r>
+        <w:rPr>
+          <w:sz w:val="32"/>
+          <w:szCs w:val="32"/>
+        </w:rPr>
+        <w:t>Session 1</w:t>
       </w:r>
     </w:p>
     <w:p>
       <w:pPr>
         <w:pStyle w:val="Heading2"/>
-        <w:rPr/>
-      </w:pPr>
-      <w:bookmarkStart w:colFirst="0" w:colLast="0" w:name="_76md54rvc5lp" w:id="0"/>
+      </w:pPr>
+      <w:bookmarkStart w:id="0" w:name="_76md54rvc5lp" w:colFirst="0" w:colLast="0"/>
       <w:bookmarkEnd w:id="0"/>
       <w:r>
-        <w:rPr>
-          <w:rtl w:val="0"/>
-        </w:rPr>
-        <w:t xml:space="preserve">Links</w:t>
+        <w:t>Links</w:t>
       </w:r>
     </w:p>
     <w:p>
@@ -87,31 +86,45 @@
           <w:ilvl w:val="0"/>
           <w:numId w:val="2"/>
         </w:numPr>
-        <w:spacing w:after="0" w:lineRule="auto"/>
-        <w:ind w:left="720" w:hanging="360"/>
-        <w:rPr>
-          <w:sz w:val="24"/>
-          <w:szCs w:val="24"/>
-          <w:u w:val="none"/>
+        <w:rPr>
+          <w:sz w:val="24"/>
+          <w:szCs w:val="24"/>
+        </w:rPr>
+      </w:pPr>
+      <w:hyperlink r:id="rId5" w:anchor="gid=0">
+        <w:r>
+          <w:rPr>
+            <w:color w:val="1155CC"/>
+            <w:sz w:val="24"/>
+            <w:szCs w:val="24"/>
+            <w:u w:val="single"/>
+          </w:rPr>
+          <w:t>Attendance sheet</w:t>
+        </w:r>
+      </w:hyperlink>
+    </w:p>
+    <w:p>
+      <w:pPr>
+        <w:numPr>
+          <w:ilvl w:val="0"/>
+          <w:numId w:val="2"/>
+        </w:numPr>
+        <w:rPr>
+          <w:sz w:val="24"/>
+          <w:szCs w:val="24"/>
         </w:rPr>
       </w:pPr>
       <w:hyperlink r:id="rId6">
         <w:r>
           <w:rPr>
-            <w:color w:val="1155cc"/>
+            <w:color w:val="1155CC"/>
             <w:sz w:val="24"/>
             <w:szCs w:val="24"/>
             <w:u w:val="single"/>
-            <w:rtl w:val="0"/>
           </w:rPr>
-          <w:t xml:space="preserve">Attendance sheet</w:t>
+          <w:t>Question sheet</w:t>
         </w:r>
       </w:hyperlink>
-      <w:r>
-        <w:rPr>
-          <w:rtl w:val="0"/>
-        </w:rPr>
-      </w:r>
     </w:p>
     <w:p>
       <w:pPr>
@@ -119,53 +132,26 @@
           <w:ilvl w:val="0"/>
           <w:numId w:val="2"/>
         </w:numPr>
-        <w:spacing w:after="0" w:lineRule="auto"/>
-        <w:ind w:left="720" w:hanging="360"/>
-        <w:rPr>
-          <w:sz w:val="24"/>
-          <w:szCs w:val="24"/>
-          <w:u w:val="none"/>
-        </w:rPr>
-      </w:pPr>
-      <w:hyperlink r:id="rId7">
-        <w:r>
-          <w:rPr>
-            <w:color w:val="1155cc"/>
-            <w:sz w:val="24"/>
-            <w:szCs w:val="24"/>
-            <w:u w:val="single"/>
-            <w:rtl w:val="0"/>
-          </w:rPr>
-          <w:t xml:space="preserve">Question sheet</w:t>
-        </w:r>
-      </w:hyperlink>
-      <w:r>
-        <w:rPr>
-          <w:rtl w:val="0"/>
-        </w:rPr>
-      </w:r>
-    </w:p>
-    <w:p>
-      <w:pPr>
-        <w:numPr>
-          <w:ilvl w:val="0"/>
-          <w:numId w:val="2"/>
-        </w:numPr>
-        <w:spacing w:after="0" w:lineRule="auto"/>
-        <w:ind w:left="720" w:hanging="360"/>
-        <w:rPr>
-          <w:sz w:val="24"/>
-          <w:szCs w:val="24"/>
-          <w:u w:val="none"/>
-        </w:rPr>
-      </w:pPr>
-      <w:r>
-        <w:rPr>
-          <w:sz w:val="24"/>
-          <w:szCs w:val="24"/>
-          <w:rtl w:val="0"/>
-        </w:rPr>
-        <w:t xml:space="preserve">Teams information</w:t>
+        <w:rPr>
+          <w:sz w:val="24"/>
+          <w:szCs w:val="24"/>
+        </w:rPr>
+      </w:pPr>
+      <w:proofErr w:type="gramStart"/>
+      <w:r>
+        <w:rPr>
+          <w:sz w:val="24"/>
+          <w:szCs w:val="24"/>
+        </w:rPr>
+        <w:t>Teams</w:t>
+      </w:r>
+      <w:proofErr w:type="gramEnd"/>
+      <w:r>
+        <w:rPr>
+          <w:sz w:val="24"/>
+          <w:szCs w:val="24"/>
+        </w:rPr>
+        <w:t xml:space="preserve"> information</w:t>
       </w:r>
     </w:p>
     <w:p>
@@ -174,7 +160,6 @@
           <w:ilvl w:val="1"/>
           <w:numId w:val="2"/>
         </w:numPr>
-        <w:ind w:left="1440" w:hanging="360"/>
         <w:rPr>
           <w:sz w:val="24"/>
           <w:szCs w:val="24"/>
@@ -185,16 +170,14 @@
           <w:sz w:val="21"/>
           <w:szCs w:val="21"/>
           <w:highlight w:val="white"/>
-          <w:rtl w:val="0"/>
         </w:rPr>
         <w:t xml:space="preserve">Meeting ID: </w:t>
       </w:r>
       <w:r>
         <w:rPr>
           <w:highlight w:val="white"/>
-          <w:rtl w:val="0"/>
-        </w:rPr>
-        <w:t xml:space="preserve">345 898 584 104</w:t>
+        </w:rPr>
+        <w:t>345 898 584 104</w:t>
       </w:r>
     </w:p>
     <w:p>
@@ -203,12 +186,9 @@
           <w:ilvl w:val="1"/>
           <w:numId w:val="2"/>
         </w:numPr>
-        <w:spacing w:after="0" w:lineRule="auto"/>
-        <w:ind w:left="1440" w:hanging="360"/>
-        <w:rPr>
-          <w:sz w:val="24"/>
-          <w:szCs w:val="24"/>
-          <w:u w:val="none"/>
+        <w:rPr>
+          <w:sz w:val="24"/>
+          <w:szCs w:val="24"/>
         </w:rPr>
       </w:pPr>
       <w:r>
@@ -216,35 +196,26 @@
           <w:sz w:val="21"/>
           <w:szCs w:val="21"/>
           <w:highlight w:val="white"/>
-          <w:rtl w:val="0"/>
         </w:rPr>
         <w:t xml:space="preserve">Passcode: </w:t>
       </w:r>
+      <w:proofErr w:type="spellStart"/>
       <w:r>
         <w:rPr>
           <w:highlight w:val="white"/>
-          <w:rtl w:val="0"/>
-        </w:rPr>
-        <w:t xml:space="preserve">rpNenH</w:t>
-      </w:r>
-      <w:r>
-        <w:rPr>
-          <w:rtl w:val="0"/>
-        </w:rPr>
-      </w:r>
+        </w:rPr>
+        <w:t>rpNenH</w:t>
+      </w:r>
+      <w:proofErr w:type="spellEnd"/>
     </w:p>
     <w:p>
       <w:pPr>
         <w:pStyle w:val="Heading2"/>
-        <w:rPr/>
-      </w:pPr>
-      <w:bookmarkStart w:colFirst="0" w:colLast="0" w:name="_t4r6by2z9pn9" w:id="1"/>
+      </w:pPr>
+      <w:bookmarkStart w:id="1" w:name="_t4r6by2z9pn9" w:colFirst="0" w:colLast="0"/>
       <w:bookmarkEnd w:id="1"/>
       <w:r>
-        <w:rPr>
-          <w:rtl w:val="0"/>
-        </w:rPr>
-        <w:t xml:space="preserve">10:00 - Welcome</w:t>
+        <w:t>10:00 - Welcome</w:t>
       </w:r>
     </w:p>
     <w:p>
@@ -253,20 +224,17 @@
           <w:ilvl w:val="0"/>
           <w:numId w:val="8"/>
         </w:numPr>
-        <w:spacing w:after="0" w:before="0" w:lineRule="auto"/>
-        <w:ind w:left="720" w:hanging="360"/>
-        <w:rPr>
-          <w:sz w:val="24"/>
-          <w:szCs w:val="24"/>
-        </w:rPr>
-      </w:pPr>
-      <w:r>
-        <w:rPr>
-          <w:sz w:val="24"/>
-          <w:szCs w:val="24"/>
-          <w:rtl w:val="0"/>
-        </w:rPr>
-        <w:t xml:space="preserve">Introductions and attendance</w:t>
+        <w:rPr>
+          <w:sz w:val="24"/>
+          <w:szCs w:val="24"/>
+        </w:rPr>
+      </w:pPr>
+      <w:r>
+        <w:rPr>
+          <w:sz w:val="24"/>
+          <w:szCs w:val="24"/>
+        </w:rPr>
+        <w:t>Introductions and attendance</w:t>
       </w:r>
     </w:p>
     <w:p>
@@ -275,21 +243,17 @@
           <w:ilvl w:val="0"/>
           <w:numId w:val="8"/>
         </w:numPr>
-        <w:spacing w:after="0" w:before="0" w:lineRule="auto"/>
-        <w:ind w:left="720" w:hanging="360"/>
-        <w:rPr>
-          <w:sz w:val="24"/>
-          <w:szCs w:val="24"/>
-          <w:u w:val="none"/>
-        </w:rPr>
-      </w:pPr>
-      <w:r>
-        <w:rPr>
-          <w:sz w:val="24"/>
-          <w:szCs w:val="24"/>
-          <w:rtl w:val="0"/>
-        </w:rPr>
-        <w:t xml:space="preserve">Background, format, session numbers, post-its</w:t>
+        <w:rPr>
+          <w:sz w:val="24"/>
+          <w:szCs w:val="24"/>
+        </w:rPr>
+      </w:pPr>
+      <w:r>
+        <w:rPr>
+          <w:sz w:val="24"/>
+          <w:szCs w:val="24"/>
+        </w:rPr>
+        <w:t>Background, format, session numbers, post-its</w:t>
       </w:r>
     </w:p>
     <w:p>
@@ -298,21 +262,17 @@
           <w:ilvl w:val="0"/>
           <w:numId w:val="8"/>
         </w:numPr>
-        <w:spacing w:after="0" w:before="0" w:lineRule="auto"/>
-        <w:ind w:left="720" w:hanging="360"/>
-        <w:rPr>
-          <w:sz w:val="24"/>
-          <w:szCs w:val="24"/>
-          <w:u w:val="none"/>
-        </w:rPr>
-      </w:pPr>
-      <w:r>
-        <w:rPr>
-          <w:sz w:val="24"/>
-          <w:szCs w:val="24"/>
-          <w:rtl w:val="0"/>
-        </w:rPr>
-        <w:t xml:space="preserve">Code of conduct</w:t>
+        <w:rPr>
+          <w:sz w:val="24"/>
+          <w:szCs w:val="24"/>
+        </w:rPr>
+      </w:pPr>
+      <w:r>
+        <w:rPr>
+          <w:sz w:val="24"/>
+          <w:szCs w:val="24"/>
+        </w:rPr>
+        <w:t>Code of conduct</w:t>
       </w:r>
     </w:p>
     <w:p>
@@ -321,21 +281,33 @@
           <w:ilvl w:val="0"/>
           <w:numId w:val="8"/>
         </w:numPr>
-        <w:spacing w:after="0" w:before="0" w:lineRule="auto"/>
-        <w:ind w:left="720" w:hanging="360"/>
-        <w:rPr>
-          <w:sz w:val="24"/>
-          <w:szCs w:val="24"/>
-          <w:u w:val="none"/>
-        </w:rPr>
-      </w:pPr>
-      <w:r>
-        <w:rPr>
-          <w:sz w:val="24"/>
-          <w:szCs w:val="24"/>
-          <w:rtl w:val="0"/>
-        </w:rPr>
-        <w:t xml:space="preserve">Open Jupyter Notebook, explain what is going on</w:t>
+        <w:rPr>
+          <w:sz w:val="24"/>
+          <w:szCs w:val="24"/>
+        </w:rPr>
+      </w:pPr>
+      <w:r>
+        <w:rPr>
+          <w:sz w:val="24"/>
+          <w:szCs w:val="24"/>
+        </w:rPr>
+        <w:t xml:space="preserve">Open </w:t>
+      </w:r>
+      <w:proofErr w:type="spellStart"/>
+      <w:r>
+        <w:rPr>
+          <w:sz w:val="24"/>
+          <w:szCs w:val="24"/>
+        </w:rPr>
+        <w:t>Jupyter</w:t>
+      </w:r>
+      <w:proofErr w:type="spellEnd"/>
+      <w:r>
+        <w:rPr>
+          <w:sz w:val="24"/>
+          <w:szCs w:val="24"/>
+        </w:rPr>
+        <w:t xml:space="preserve"> Notebook, explain what is going on</w:t>
       </w:r>
     </w:p>
     <w:p>
@@ -344,35 +316,27 @@
           <w:ilvl w:val="0"/>
           <w:numId w:val="8"/>
         </w:numPr>
-        <w:spacing w:after="0" w:before="0" w:lineRule="auto"/>
-        <w:ind w:left="720" w:hanging="360"/>
-        <w:rPr>
-          <w:sz w:val="24"/>
-          <w:szCs w:val="24"/>
-          <w:u w:val="none"/>
-        </w:rPr>
-      </w:pPr>
-      <w:r>
-        <w:rPr>
-          <w:sz w:val="24"/>
-          <w:szCs w:val="24"/>
-          <w:rtl w:val="0"/>
-        </w:rPr>
-        <w:t xml:space="preserve">Installation check: import this</w:t>
+        <w:rPr>
+          <w:sz w:val="24"/>
+          <w:szCs w:val="24"/>
+        </w:rPr>
+      </w:pPr>
+      <w:r>
+        <w:rPr>
+          <w:sz w:val="24"/>
+          <w:szCs w:val="24"/>
+        </w:rPr>
+        <w:t>Installation check: import this</w:t>
       </w:r>
     </w:p>
     <w:p>
       <w:pPr>
         <w:pStyle w:val="Heading2"/>
-        <w:rPr/>
-      </w:pPr>
-      <w:bookmarkStart w:colFirst="0" w:colLast="0" w:name="_fan3gujtduch" w:id="2"/>
+      </w:pPr>
+      <w:bookmarkStart w:id="2" w:name="_fan3gujtduch" w:colFirst="0" w:colLast="0"/>
       <w:bookmarkEnd w:id="2"/>
       <w:r>
-        <w:rPr>
-          <w:rtl w:val="0"/>
-        </w:rPr>
-        <w:t xml:space="preserve">10:30 - Initial discussion</w:t>
+        <w:t>10:30 - Initial discussion</w:t>
       </w:r>
     </w:p>
     <w:p>
@@ -381,21 +345,17 @@
           <w:ilvl w:val="0"/>
           <w:numId w:val="9"/>
         </w:numPr>
-        <w:spacing w:after="0" w:before="0" w:lineRule="auto"/>
-        <w:ind w:left="720" w:hanging="360"/>
-        <w:rPr>
-          <w:sz w:val="24"/>
-          <w:szCs w:val="24"/>
-          <w:u w:val="none"/>
-        </w:rPr>
-      </w:pPr>
-      <w:r>
-        <w:rPr>
-          <w:sz w:val="24"/>
-          <w:szCs w:val="24"/>
-          <w:rtl w:val="0"/>
-        </w:rPr>
-        <w:t xml:space="preserve">Why learn to code?</w:t>
+        <w:rPr>
+          <w:sz w:val="24"/>
+          <w:szCs w:val="24"/>
+        </w:rPr>
+      </w:pPr>
+      <w:r>
+        <w:rPr>
+          <w:sz w:val="24"/>
+          <w:szCs w:val="24"/>
+        </w:rPr>
+        <w:t>Why learn to code?</w:t>
       </w:r>
     </w:p>
     <w:p>
@@ -404,19 +364,15 @@
           <w:ilvl w:val="0"/>
           <w:numId w:val="9"/>
         </w:numPr>
-        <w:spacing w:after="0" w:before="0" w:lineRule="auto"/>
-        <w:ind w:left="720" w:hanging="360"/>
-        <w:rPr>
-          <w:sz w:val="24"/>
-          <w:szCs w:val="24"/>
-          <w:u w:val="none"/>
-        </w:rPr>
-      </w:pPr>
-      <w:r>
-        <w:rPr>
-          <w:sz w:val="24"/>
-          <w:szCs w:val="24"/>
-          <w:rtl w:val="0"/>
+        <w:rPr>
+          <w:sz w:val="24"/>
+          <w:szCs w:val="24"/>
+        </w:rPr>
+      </w:pPr>
+      <w:r>
+        <w:rPr>
+          <w:sz w:val="24"/>
+          <w:szCs w:val="24"/>
         </w:rPr>
         <w:t xml:space="preserve">Python: General programming language, used for everything. Strongly typed, dynamically typed, and has garbage collection. Written with a syntax that is human-readable. </w:t>
       </w:r>
@@ -424,15 +380,11 @@
     <w:p>
       <w:pPr>
         <w:pStyle w:val="Heading2"/>
-        <w:rPr/>
-      </w:pPr>
-      <w:bookmarkStart w:colFirst="0" w:colLast="0" w:name="_m0d82i195khd" w:id="3"/>
+      </w:pPr>
+      <w:bookmarkStart w:id="3" w:name="_m0d82i195khd" w:colFirst="0" w:colLast="0"/>
       <w:bookmarkEnd w:id="3"/>
       <w:r>
-        <w:rPr>
-          <w:rtl w:val="0"/>
-        </w:rPr>
-        <w:t xml:space="preserve">10:40 - Fundamentals</w:t>
+        <w:t>10:40 - Fundamentals</w:t>
       </w:r>
     </w:p>
     <w:p>
@@ -441,19 +393,17 @@
           <w:ilvl w:val="0"/>
           <w:numId w:val="1"/>
         </w:numPr>
-        <w:ind w:left="720" w:hanging="360"/>
-        <w:rPr>
-          <w:sz w:val="24"/>
-          <w:szCs w:val="24"/>
-        </w:rPr>
-      </w:pPr>
-      <w:r>
-        <w:rPr>
-          <w:sz w:val="24"/>
-          <w:szCs w:val="24"/>
-          <w:rtl w:val="0"/>
-        </w:rPr>
-        <w:t xml:space="preserve">Calculator: get everyone writing an equation</w:t>
+        <w:rPr>
+          <w:sz w:val="24"/>
+          <w:szCs w:val="24"/>
+        </w:rPr>
+      </w:pPr>
+      <w:r>
+        <w:rPr>
+          <w:sz w:val="24"/>
+          <w:szCs w:val="24"/>
+        </w:rPr>
+        <w:t>Calculator: get everyone writing an equation</w:t>
       </w:r>
     </w:p>
     <w:p>
@@ -462,19 +412,17 @@
           <w:ilvl w:val="0"/>
           <w:numId w:val="1"/>
         </w:numPr>
-        <w:ind w:left="720" w:hanging="360"/>
-        <w:rPr>
-          <w:sz w:val="24"/>
-          <w:szCs w:val="24"/>
-        </w:rPr>
-      </w:pPr>
-      <w:r>
-        <w:rPr>
-          <w:sz w:val="24"/>
-          <w:szCs w:val="24"/>
-          <w:rtl w:val="0"/>
-        </w:rPr>
-        <w:t xml:space="preserve">Errors: get everyone making an error</w:t>
+        <w:rPr>
+          <w:sz w:val="24"/>
+          <w:szCs w:val="24"/>
+        </w:rPr>
+      </w:pPr>
+      <w:r>
+        <w:rPr>
+          <w:sz w:val="24"/>
+          <w:szCs w:val="24"/>
+        </w:rPr>
+        <w:t>Errors: get everyone making an error</w:t>
       </w:r>
     </w:p>
     <w:p>
@@ -483,17 +431,15 @@
           <w:ilvl w:val="0"/>
           <w:numId w:val="1"/>
         </w:numPr>
-        <w:ind w:left="720" w:hanging="360"/>
-        <w:rPr>
-          <w:sz w:val="24"/>
-          <w:szCs w:val="24"/>
-        </w:rPr>
-      </w:pPr>
-      <w:r>
-        <w:rPr>
-          <w:sz w:val="24"/>
-          <w:szCs w:val="24"/>
-          <w:rtl w:val="0"/>
+        <w:rPr>
+          <w:sz w:val="24"/>
+          <w:szCs w:val="24"/>
+        </w:rPr>
+      </w:pPr>
+      <w:r>
+        <w:rPr>
+          <w:sz w:val="24"/>
+          <w:szCs w:val="24"/>
         </w:rPr>
         <w:t xml:space="preserve">Variables: used to store information. Smallest </w:t>
       </w:r>
@@ -504,19 +450,17 @@
           <w:ilvl w:val="0"/>
           <w:numId w:val="1"/>
         </w:numPr>
-        <w:ind w:left="720" w:hanging="360"/>
-        <w:rPr>
-          <w:sz w:val="24"/>
-          <w:szCs w:val="24"/>
-        </w:rPr>
-      </w:pPr>
-      <w:r>
-        <w:rPr>
-          <w:sz w:val="24"/>
-          <w:szCs w:val="24"/>
-          <w:rtl w:val="0"/>
-        </w:rPr>
-        <w:t xml:space="preserve">Types: int, float, string. Determines characteristics of the data stored, what operations can be performed, what happens.</w:t>
+        <w:rPr>
+          <w:sz w:val="24"/>
+          <w:szCs w:val="24"/>
+        </w:rPr>
+      </w:pPr>
+      <w:r>
+        <w:rPr>
+          <w:sz w:val="24"/>
+          <w:szCs w:val="24"/>
+        </w:rPr>
+        <w:t>Types: int, float, string. Determines characteristics of the data stored, what operations can be performed, what happens.</w:t>
       </w:r>
     </w:p>
     <w:p>
@@ -525,33 +469,43 @@
           <w:ilvl w:val="0"/>
           <w:numId w:val="1"/>
         </w:numPr>
-        <w:ind w:left="720" w:hanging="360"/>
-        <w:rPr>
-          <w:sz w:val="24"/>
-          <w:szCs w:val="24"/>
-        </w:rPr>
-      </w:pPr>
-      <w:r>
-        <w:rPr>
-          <w:sz w:val="24"/>
-          <w:szCs w:val="24"/>
-          <w:rtl w:val="0"/>
-        </w:rPr>
-        <w:t xml:space="preserve">Built-in functions: print(), type()</w:t>
+        <w:rPr>
+          <w:sz w:val="24"/>
+          <w:szCs w:val="24"/>
+        </w:rPr>
+      </w:pPr>
+      <w:r>
+        <w:rPr>
+          <w:sz w:val="24"/>
+          <w:szCs w:val="24"/>
+        </w:rPr>
+        <w:t xml:space="preserve">Built-in functions: </w:t>
+      </w:r>
+      <w:proofErr w:type="gramStart"/>
+      <w:r>
+        <w:rPr>
+          <w:sz w:val="24"/>
+          <w:szCs w:val="24"/>
+        </w:rPr>
+        <w:t>print(</w:t>
+      </w:r>
+      <w:proofErr w:type="gramEnd"/>
+      <w:r>
+        <w:rPr>
+          <w:sz w:val="24"/>
+          <w:szCs w:val="24"/>
+        </w:rPr>
+        <w:t>), type()</w:t>
       </w:r>
     </w:p>
     <w:p>
       <w:pPr>
         <w:pStyle w:val="Heading2"/>
-        <w:rPr/>
-      </w:pPr>
-      <w:bookmarkStart w:colFirst="0" w:colLast="0" w:name="_x1y1zfc65eoo" w:id="4"/>
+      </w:pPr>
+      <w:bookmarkStart w:id="4" w:name="_x1y1zfc65eoo" w:colFirst="0" w:colLast="0"/>
       <w:bookmarkEnd w:id="4"/>
       <w:r>
-        <w:rPr>
-          <w:rtl w:val="0"/>
-        </w:rPr>
-        <w:t xml:space="preserve">11:00 - Lists</w:t>
+        <w:t>11:00 - Lists</w:t>
       </w:r>
     </w:p>
     <w:p>
@@ -560,19 +514,17 @@
           <w:ilvl w:val="0"/>
           <w:numId w:val="6"/>
         </w:numPr>
-        <w:ind w:left="720" w:hanging="360"/>
-        <w:rPr>
-          <w:sz w:val="24"/>
-          <w:szCs w:val="24"/>
-        </w:rPr>
-      </w:pPr>
-      <w:r>
-        <w:rPr>
-          <w:sz w:val="24"/>
-          <w:szCs w:val="24"/>
-          <w:rtl w:val="0"/>
-        </w:rPr>
-        <w:t xml:space="preserve">Data structures hold multiple pieces of data in an organised way</w:t>
+        <w:rPr>
+          <w:sz w:val="24"/>
+          <w:szCs w:val="24"/>
+        </w:rPr>
+      </w:pPr>
+      <w:r>
+        <w:rPr>
+          <w:sz w:val="24"/>
+          <w:szCs w:val="24"/>
+        </w:rPr>
+        <w:t>Data structures hold multiple pieces of data in an organised way</w:t>
       </w:r>
     </w:p>
     <w:p>
@@ -581,19 +533,17 @@
           <w:ilvl w:val="0"/>
           <w:numId w:val="6"/>
         </w:numPr>
-        <w:ind w:left="720" w:hanging="360"/>
-        <w:rPr>
-          <w:sz w:val="24"/>
-          <w:szCs w:val="24"/>
-        </w:rPr>
-      </w:pPr>
-      <w:r>
-        <w:rPr>
-          <w:sz w:val="24"/>
-          <w:szCs w:val="24"/>
-          <w:rtl w:val="0"/>
-        </w:rPr>
-        <w:t xml:space="preserve">Lists are one of these: we can store multiple elements in one go</w:t>
+        <w:rPr>
+          <w:sz w:val="24"/>
+          <w:szCs w:val="24"/>
+        </w:rPr>
+      </w:pPr>
+      <w:r>
+        <w:rPr>
+          <w:sz w:val="24"/>
+          <w:szCs w:val="24"/>
+        </w:rPr>
+        <w:t>Lists are one of these: we can store multiple elements in one go</w:t>
       </w:r>
     </w:p>
     <w:p>
@@ -602,19 +552,17 @@
           <w:ilvl w:val="0"/>
           <w:numId w:val="6"/>
         </w:numPr>
-        <w:ind w:left="720" w:hanging="360"/>
-        <w:rPr>
-          <w:sz w:val="24"/>
-          <w:szCs w:val="24"/>
-        </w:rPr>
-      </w:pPr>
-      <w:r>
-        <w:rPr>
-          <w:sz w:val="24"/>
-          <w:szCs w:val="24"/>
-          <w:rtl w:val="0"/>
-        </w:rPr>
-        <w:t xml:space="preserve">Access list elements via the element’s index. Count backwards and forwards</w:t>
+        <w:rPr>
+          <w:sz w:val="24"/>
+          <w:szCs w:val="24"/>
+        </w:rPr>
+      </w:pPr>
+      <w:r>
+        <w:rPr>
+          <w:sz w:val="24"/>
+          <w:szCs w:val="24"/>
+        </w:rPr>
+        <w:t>Access list elements via the element’s index. Count backwards and forwards</w:t>
       </w:r>
     </w:p>
     <w:p>
@@ -623,20 +571,18 @@
           <w:ilvl w:val="0"/>
           <w:numId w:val="6"/>
         </w:numPr>
-        <w:ind w:left="720" w:hanging="360"/>
-        <w:rPr>
-          <w:sz w:val="24"/>
-          <w:szCs w:val="24"/>
-          <w:u w:val="none"/>
-        </w:rPr>
-      </w:pPr>
-      <w:r>
-        <w:rPr>
-          <w:sz w:val="24"/>
-          <w:szCs w:val="24"/>
-          <w:rtl w:val="0"/>
-        </w:rPr>
-        <w:t xml:space="preserve">Lists are mutable. Change elements by specifying a new element at the index</w:t>
+        <w:rPr>
+          <w:sz w:val="24"/>
+          <w:szCs w:val="24"/>
+        </w:rPr>
+      </w:pPr>
+      <w:r>
+        <w:rPr>
+          <w:sz w:val="24"/>
+          <w:szCs w:val="24"/>
+        </w:rPr>
+        <w:lastRenderedPageBreak/>
+        <w:t>Lists are mutable. Change elements by specifying a new element at the index</w:t>
       </w:r>
     </w:p>
     <w:p>
@@ -645,20 +591,17 @@
           <w:ilvl w:val="0"/>
           <w:numId w:val="6"/>
         </w:numPr>
-        <w:ind w:left="720" w:hanging="360"/>
-        <w:rPr>
-          <w:sz w:val="24"/>
-          <w:szCs w:val="24"/>
-          <w:u w:val="none"/>
-        </w:rPr>
-      </w:pPr>
-      <w:r>
-        <w:rPr>
-          <w:sz w:val="24"/>
-          <w:szCs w:val="24"/>
-          <w:rtl w:val="0"/>
-        </w:rPr>
-        <w:t xml:space="preserve">Lists can hold other lists</w:t>
+        <w:rPr>
+          <w:sz w:val="24"/>
+          <w:szCs w:val="24"/>
+        </w:rPr>
+      </w:pPr>
+      <w:r>
+        <w:rPr>
+          <w:sz w:val="24"/>
+          <w:szCs w:val="24"/>
+        </w:rPr>
+        <w:t>Lists can hold other lists</w:t>
       </w:r>
     </w:p>
     <w:p>
@@ -667,20 +610,49 @@
           <w:ilvl w:val="0"/>
           <w:numId w:val="6"/>
         </w:numPr>
-        <w:ind w:left="720" w:hanging="360"/>
-        <w:rPr>
-          <w:sz w:val="24"/>
-          <w:szCs w:val="24"/>
-          <w:u w:val="none"/>
-        </w:rPr>
-      </w:pPr>
-      <w:r>
-        <w:rPr>
-          <w:sz w:val="24"/>
-          <w:szCs w:val="24"/>
-          <w:rtl w:val="0"/>
-        </w:rPr>
-        <w:t xml:space="preserve">Lists have some special features: append() and pop(). Methods tied to every list type. We can also reverse() a list.</w:t>
+        <w:rPr>
+          <w:sz w:val="24"/>
+          <w:szCs w:val="24"/>
+        </w:rPr>
+      </w:pPr>
+      <w:r>
+        <w:rPr>
+          <w:sz w:val="24"/>
+          <w:szCs w:val="24"/>
+        </w:rPr>
+        <w:t xml:space="preserve">Lists have some special features: </w:t>
+      </w:r>
+      <w:proofErr w:type="gramStart"/>
+      <w:r>
+        <w:rPr>
+          <w:sz w:val="24"/>
+          <w:szCs w:val="24"/>
+        </w:rPr>
+        <w:t>append(</w:t>
+      </w:r>
+      <w:proofErr w:type="gramEnd"/>
+      <w:r>
+        <w:rPr>
+          <w:sz w:val="24"/>
+          <w:szCs w:val="24"/>
+        </w:rPr>
+        <w:t xml:space="preserve">) and pop(). Methods tied to every list type. We can also </w:t>
+      </w:r>
+      <w:proofErr w:type="gramStart"/>
+      <w:r>
+        <w:rPr>
+          <w:sz w:val="24"/>
+          <w:szCs w:val="24"/>
+        </w:rPr>
+        <w:t>reverse(</w:t>
+      </w:r>
+      <w:proofErr w:type="gramEnd"/>
+      <w:r>
+        <w:rPr>
+          <w:sz w:val="24"/>
+          <w:szCs w:val="24"/>
+        </w:rPr>
+        <w:t>) a list.</w:t>
       </w:r>
     </w:p>
     <w:p>
@@ -689,20 +661,17 @@
           <w:ilvl w:val="0"/>
           <w:numId w:val="6"/>
         </w:numPr>
-        <w:ind w:left="720" w:hanging="360"/>
-        <w:rPr>
-          <w:sz w:val="24"/>
-          <w:szCs w:val="24"/>
-          <w:u w:val="none"/>
-        </w:rPr>
-      </w:pPr>
-      <w:r>
-        <w:rPr>
-          <w:sz w:val="24"/>
-          <w:szCs w:val="24"/>
-          <w:rtl w:val="0"/>
-        </w:rPr>
-        <w:t xml:space="preserve">We can slice a list, and use a step size to take every nth value</w:t>
+        <w:rPr>
+          <w:sz w:val="24"/>
+          <w:szCs w:val="24"/>
+        </w:rPr>
+      </w:pPr>
+      <w:r>
+        <w:rPr>
+          <w:sz w:val="24"/>
+          <w:szCs w:val="24"/>
+        </w:rPr>
+        <w:t>We can slice a list, and use a step size to take every nth value</w:t>
       </w:r>
     </w:p>
     <w:p>
@@ -711,34 +680,27 @@
           <w:ilvl w:val="0"/>
           <w:numId w:val="6"/>
         </w:numPr>
-        <w:ind w:left="720" w:hanging="360"/>
-        <w:rPr>
-          <w:sz w:val="24"/>
-          <w:szCs w:val="24"/>
-          <w:u w:val="none"/>
-        </w:rPr>
-      </w:pPr>
-      <w:r>
-        <w:rPr>
-          <w:sz w:val="24"/>
-          <w:szCs w:val="24"/>
-          <w:rtl w:val="0"/>
-        </w:rPr>
-        <w:t xml:space="preserve">Overloading. Try out some mathematical operators on lists: see what happens.</w:t>
+        <w:rPr>
+          <w:sz w:val="24"/>
+          <w:szCs w:val="24"/>
+        </w:rPr>
+      </w:pPr>
+      <w:r>
+        <w:rPr>
+          <w:sz w:val="24"/>
+          <w:szCs w:val="24"/>
+        </w:rPr>
+        <w:t>Overloading. Try out some mathematical operators on lists: see what happens.</w:t>
       </w:r>
     </w:p>
     <w:p>
       <w:pPr>
         <w:pStyle w:val="Heading2"/>
-        <w:rPr/>
-      </w:pPr>
-      <w:bookmarkStart w:colFirst="0" w:colLast="0" w:name="_h4cxmly39mvu" w:id="5"/>
+      </w:pPr>
+      <w:bookmarkStart w:id="5" w:name="_h4cxmly39mvu" w:colFirst="0" w:colLast="0"/>
       <w:bookmarkEnd w:id="5"/>
       <w:r>
-        <w:rPr>
-          <w:rtl w:val="0"/>
-        </w:rPr>
-        <w:t xml:space="preserve">11:20 - Break</w:t>
+        <w:t>11:20 - Break</w:t>
       </w:r>
     </w:p>
     <w:p>
@@ -747,33 +709,27 @@
           <w:ilvl w:val="0"/>
           <w:numId w:val="4"/>
         </w:numPr>
-        <w:ind w:left="720" w:hanging="360"/>
-        <w:rPr>
-          <w:sz w:val="24"/>
-          <w:szCs w:val="24"/>
-        </w:rPr>
-      </w:pPr>
-      <w:r>
-        <w:rPr>
-          <w:sz w:val="24"/>
-          <w:szCs w:val="24"/>
-          <w:rtl w:val="0"/>
-        </w:rPr>
-        <w:t xml:space="preserve">10 mins</w:t>
+        <w:rPr>
+          <w:sz w:val="24"/>
+          <w:szCs w:val="24"/>
+        </w:rPr>
+      </w:pPr>
+      <w:r>
+        <w:rPr>
+          <w:sz w:val="24"/>
+          <w:szCs w:val="24"/>
+        </w:rPr>
+        <w:t>10 mins</w:t>
       </w:r>
     </w:p>
     <w:p>
       <w:pPr>
         <w:pStyle w:val="Heading2"/>
-        <w:rPr/>
-      </w:pPr>
-      <w:bookmarkStart w:colFirst="0" w:colLast="0" w:name="_lque07pkjdzp" w:id="6"/>
+      </w:pPr>
+      <w:bookmarkStart w:id="6" w:name="_lque07pkjdzp" w:colFirst="0" w:colLast="0"/>
       <w:bookmarkEnd w:id="6"/>
       <w:r>
-        <w:rPr>
-          <w:rtl w:val="0"/>
-        </w:rPr>
-        <w:t xml:space="preserve">11:30 - Dictionaries</w:t>
+        <w:t>11:30 - Dictionaries</w:t>
       </w:r>
     </w:p>
     <w:p>
@@ -782,17 +738,15 @@
           <w:ilvl w:val="0"/>
           <w:numId w:val="7"/>
         </w:numPr>
-        <w:ind w:left="720" w:hanging="360"/>
-        <w:rPr>
-          <w:sz w:val="24"/>
-          <w:szCs w:val="24"/>
-        </w:rPr>
-      </w:pPr>
-      <w:r>
-        <w:rPr>
-          <w:sz w:val="24"/>
-          <w:szCs w:val="24"/>
-          <w:rtl w:val="0"/>
+        <w:rPr>
+          <w:sz w:val="24"/>
+          <w:szCs w:val="24"/>
+        </w:rPr>
+      </w:pPr>
+      <w:r>
+        <w:rPr>
+          <w:sz w:val="24"/>
+          <w:szCs w:val="24"/>
         </w:rPr>
         <w:t xml:space="preserve">Dictionaries are indexed key, value pairs. This is like a library. Every book has an ISBN number. Provide this, and you get the book. </w:t>
       </w:r>
@@ -803,19 +757,17 @@
           <w:ilvl w:val="0"/>
           <w:numId w:val="7"/>
         </w:numPr>
-        <w:ind w:left="720" w:hanging="360"/>
-        <w:rPr>
-          <w:sz w:val="24"/>
-          <w:szCs w:val="24"/>
-        </w:rPr>
-      </w:pPr>
-      <w:r>
-        <w:rPr>
-          <w:sz w:val="24"/>
-          <w:szCs w:val="24"/>
-          <w:rtl w:val="0"/>
-        </w:rPr>
-        <w:t xml:space="preserve">Construct a dictionary</w:t>
+        <w:rPr>
+          <w:sz w:val="24"/>
+          <w:szCs w:val="24"/>
+        </w:rPr>
+      </w:pPr>
+      <w:r>
+        <w:rPr>
+          <w:sz w:val="24"/>
+          <w:szCs w:val="24"/>
+        </w:rPr>
+        <w:t>Construct a dictionary</w:t>
       </w:r>
     </w:p>
     <w:p>
@@ -824,19 +776,17 @@
           <w:ilvl w:val="0"/>
           <w:numId w:val="7"/>
         </w:numPr>
-        <w:ind w:left="720" w:hanging="360"/>
-        <w:rPr>
-          <w:sz w:val="24"/>
-          <w:szCs w:val="24"/>
-        </w:rPr>
-      </w:pPr>
-      <w:r>
-        <w:rPr>
-          <w:sz w:val="24"/>
-          <w:szCs w:val="24"/>
-          <w:rtl w:val="0"/>
-        </w:rPr>
-        <w:t xml:space="preserve">Access a dictionary value using its key</w:t>
+        <w:rPr>
+          <w:sz w:val="24"/>
+          <w:szCs w:val="24"/>
+        </w:rPr>
+      </w:pPr>
+      <w:r>
+        <w:rPr>
+          <w:sz w:val="24"/>
+          <w:szCs w:val="24"/>
+        </w:rPr>
+        <w:t>Access a dictionary value using its key</w:t>
       </w:r>
     </w:p>
     <w:p>
@@ -845,19 +795,17 @@
           <w:ilvl w:val="0"/>
           <w:numId w:val="7"/>
         </w:numPr>
-        <w:ind w:left="720" w:hanging="360"/>
-        <w:rPr>
-          <w:sz w:val="24"/>
-          <w:szCs w:val="24"/>
-        </w:rPr>
-      </w:pPr>
-      <w:r>
-        <w:rPr>
-          <w:sz w:val="24"/>
-          <w:szCs w:val="24"/>
-          <w:rtl w:val="0"/>
-        </w:rPr>
-        <w:t xml:space="preserve">Change a dictionary. Take a book out the library, peel the ISBN number off, stick it on another book, and return this</w:t>
+        <w:rPr>
+          <w:sz w:val="24"/>
+          <w:szCs w:val="24"/>
+        </w:rPr>
+      </w:pPr>
+      <w:r>
+        <w:rPr>
+          <w:sz w:val="24"/>
+          <w:szCs w:val="24"/>
+        </w:rPr>
+        <w:t>Change a dictionary. Take a book out the library, peel the ISBN number off, stick it on another book, and return this</w:t>
       </w:r>
     </w:p>
     <w:p>
@@ -866,38 +814,38 @@
           <w:ilvl w:val="0"/>
           <w:numId w:val="7"/>
         </w:numPr>
-        <w:ind w:left="720" w:hanging="360"/>
-        <w:rPr>
-          <w:sz w:val="24"/>
-          <w:szCs w:val="24"/>
-        </w:rPr>
-      </w:pPr>
-      <w:r>
-        <w:rPr>
-          <w:sz w:val="24"/>
-          <w:szCs w:val="24"/>
-          <w:rtl w:val="0"/>
-        </w:rPr>
-        <w:t xml:space="preserve">dict.keys(), .values(), .items()</w:t>
-      </w:r>
-      <w:r>
-        <w:rPr>
-          <w:rtl w:val="0"/>
-        </w:rPr>
+        <w:rPr>
+          <w:sz w:val="24"/>
+          <w:szCs w:val="24"/>
+        </w:rPr>
+      </w:pPr>
+      <w:proofErr w:type="spellStart"/>
+      <w:proofErr w:type="gramStart"/>
+      <w:r>
+        <w:rPr>
+          <w:sz w:val="24"/>
+          <w:szCs w:val="24"/>
+        </w:rPr>
+        <w:t>dict.keys</w:t>
+      </w:r>
+      <w:proofErr w:type="spellEnd"/>
+      <w:proofErr w:type="gramEnd"/>
+      <w:r>
+        <w:rPr>
+          <w:sz w:val="24"/>
+          <w:szCs w:val="24"/>
+        </w:rPr>
+        <w:t>(), .values(), .items()</w:t>
       </w:r>
     </w:p>
     <w:p>
       <w:pPr>
         <w:pStyle w:val="Heading2"/>
-        <w:rPr/>
-      </w:pPr>
-      <w:bookmarkStart w:colFirst="0" w:colLast="0" w:name="_m20iy7738om4" w:id="7"/>
+      </w:pPr>
+      <w:bookmarkStart w:id="7" w:name="_m20iy7738om4" w:colFirst="0" w:colLast="0"/>
       <w:bookmarkEnd w:id="7"/>
       <w:r>
-        <w:rPr>
-          <w:rtl w:val="0"/>
-        </w:rPr>
-        <w:t xml:space="preserve">12:00 - Control Flow</w:t>
+        <w:t>12:00 - Control Flow</w:t>
       </w:r>
     </w:p>
     <w:p>
@@ -906,19 +854,17 @@
           <w:ilvl w:val="0"/>
           <w:numId w:val="5"/>
         </w:numPr>
-        <w:ind w:left="720" w:hanging="360"/>
-        <w:rPr>
-          <w:sz w:val="24"/>
-          <w:szCs w:val="24"/>
-        </w:rPr>
-      </w:pPr>
-      <w:r>
-        <w:rPr>
-          <w:sz w:val="24"/>
-          <w:szCs w:val="24"/>
-          <w:rtl w:val="0"/>
-        </w:rPr>
-        <w:t xml:space="preserve">Tell Python to take different actions, based on a condition</w:t>
+        <w:rPr>
+          <w:sz w:val="24"/>
+          <w:szCs w:val="24"/>
+        </w:rPr>
+      </w:pPr>
+      <w:r>
+        <w:rPr>
+          <w:sz w:val="24"/>
+          <w:szCs w:val="24"/>
+        </w:rPr>
+        <w:t>Tell Python to take different actions, based on a condition</w:t>
       </w:r>
     </w:p>
     <w:p>
@@ -927,19 +873,33 @@
           <w:ilvl w:val="0"/>
           <w:numId w:val="5"/>
         </w:numPr>
-        <w:ind w:left="720" w:hanging="360"/>
-        <w:rPr>
-          <w:sz w:val="24"/>
-          <w:szCs w:val="24"/>
-        </w:rPr>
-      </w:pPr>
-      <w:r>
-        <w:rPr>
-          <w:sz w:val="24"/>
-          <w:szCs w:val="24"/>
-          <w:rtl w:val="0"/>
-        </w:rPr>
-        <w:t xml:space="preserve">If, elif, else</w:t>
+        <w:rPr>
+          <w:sz w:val="24"/>
+          <w:szCs w:val="24"/>
+        </w:rPr>
+      </w:pPr>
+      <w:r>
+        <w:rPr>
+          <w:sz w:val="24"/>
+          <w:szCs w:val="24"/>
+        </w:rPr>
+        <w:t xml:space="preserve">If, </w:t>
+      </w:r>
+      <w:proofErr w:type="spellStart"/>
+      <w:r>
+        <w:rPr>
+          <w:sz w:val="24"/>
+          <w:szCs w:val="24"/>
+        </w:rPr>
+        <w:t>elif</w:t>
+      </w:r>
+      <w:proofErr w:type="spellEnd"/>
+      <w:r>
+        <w:rPr>
+          <w:sz w:val="24"/>
+          <w:szCs w:val="24"/>
+        </w:rPr>
+        <w:t>, else</w:t>
       </w:r>
     </w:p>
     <w:p>
@@ -948,19 +908,17 @@
           <w:ilvl w:val="0"/>
           <w:numId w:val="5"/>
         </w:numPr>
-        <w:ind w:left="720" w:hanging="360"/>
-        <w:rPr>
-          <w:sz w:val="24"/>
-          <w:szCs w:val="24"/>
-        </w:rPr>
-      </w:pPr>
-      <w:r>
-        <w:rPr>
-          <w:sz w:val="24"/>
-          <w:szCs w:val="24"/>
-          <w:rtl w:val="0"/>
-        </w:rPr>
-        <w:t xml:space="preserve">Use of comparison operators. &gt;, &lt;, &lt;=</w:t>
+        <w:rPr>
+          <w:sz w:val="24"/>
+          <w:szCs w:val="24"/>
+        </w:rPr>
+      </w:pPr>
+      <w:r>
+        <w:rPr>
+          <w:sz w:val="24"/>
+          <w:szCs w:val="24"/>
+        </w:rPr>
+        <w:t>Use of comparison operators. &gt;, &lt;, &lt;=</w:t>
       </w:r>
     </w:p>
     <w:p>
@@ -969,19 +927,17 @@
           <w:ilvl w:val="0"/>
           <w:numId w:val="5"/>
         </w:numPr>
-        <w:ind w:left="720" w:hanging="360"/>
-        <w:rPr>
-          <w:sz w:val="24"/>
-          <w:szCs w:val="24"/>
-        </w:rPr>
-      </w:pPr>
-      <w:r>
-        <w:rPr>
-          <w:sz w:val="24"/>
-          <w:szCs w:val="24"/>
-          <w:rtl w:val="0"/>
-        </w:rPr>
-        <w:t xml:space="preserve">Combine these with and, or, not</w:t>
+        <w:rPr>
+          <w:sz w:val="24"/>
+          <w:szCs w:val="24"/>
+        </w:rPr>
+      </w:pPr>
+      <w:r>
+        <w:rPr>
+          <w:sz w:val="24"/>
+          <w:szCs w:val="24"/>
+        </w:rPr>
+        <w:t>Combine these with and, or, not</w:t>
       </w:r>
     </w:p>
     <w:p>
@@ -990,20 +946,27 @@
           <w:ilvl w:val="0"/>
           <w:numId w:val="5"/>
         </w:numPr>
-        <w:ind w:left="720" w:hanging="360"/>
-        <w:rPr>
-          <w:sz w:val="24"/>
-          <w:szCs w:val="24"/>
-        </w:rPr>
-      </w:pPr>
-      <w:r>
-        <w:rPr>
-          <w:sz w:val="24"/>
-          <w:szCs w:val="24"/>
-          <w:rtl w:val="0"/>
-        </w:rPr>
-        <w:t xml:space="preserve">True and False: booleans</w:t>
-      </w:r>
+        <w:rPr>
+          <w:sz w:val="24"/>
+          <w:szCs w:val="24"/>
+        </w:rPr>
+      </w:pPr>
+      <w:r>
+        <w:rPr>
+          <w:sz w:val="24"/>
+          <w:szCs w:val="24"/>
+        </w:rPr>
+        <w:t xml:space="preserve">True and False: </w:t>
+      </w:r>
+      <w:proofErr w:type="spellStart"/>
+      <w:r>
+        <w:rPr>
+          <w:sz w:val="24"/>
+          <w:szCs w:val="24"/>
+        </w:rPr>
+        <w:t>booleans</w:t>
+      </w:r>
+      <w:proofErr w:type="spellEnd"/>
     </w:p>
     <w:p>
       <w:pPr>
@@ -1011,33 +974,27 @@
           <w:ilvl w:val="0"/>
           <w:numId w:val="5"/>
         </w:numPr>
-        <w:ind w:left="720" w:hanging="360"/>
-        <w:rPr>
-          <w:sz w:val="24"/>
-          <w:szCs w:val="24"/>
-        </w:rPr>
-      </w:pPr>
-      <w:r>
-        <w:rPr>
-          <w:sz w:val="24"/>
-          <w:szCs w:val="24"/>
-          <w:rtl w:val="0"/>
-        </w:rPr>
-        <w:t xml:space="preserve">Truthiness. Lots of things have truthiness</w:t>
+        <w:rPr>
+          <w:sz w:val="24"/>
+          <w:szCs w:val="24"/>
+        </w:rPr>
+      </w:pPr>
+      <w:r>
+        <w:rPr>
+          <w:sz w:val="24"/>
+          <w:szCs w:val="24"/>
+        </w:rPr>
+        <w:t>Truthiness. Lots of things have truthiness</w:t>
       </w:r>
     </w:p>
     <w:p>
       <w:pPr>
         <w:pStyle w:val="Heading2"/>
-        <w:rPr/>
-      </w:pPr>
-      <w:bookmarkStart w:colFirst="0" w:colLast="0" w:name="_ivhtqyxkg9e6" w:id="8"/>
+      </w:pPr>
+      <w:bookmarkStart w:id="8" w:name="_ivhtqyxkg9e6" w:colFirst="0" w:colLast="0"/>
       <w:bookmarkEnd w:id="8"/>
       <w:r>
-        <w:rPr>
-          <w:rtl w:val="0"/>
-        </w:rPr>
-        <w:t xml:space="preserve">12:30 - Loops</w:t>
+        <w:t>12:30 - Loops</w:t>
       </w:r>
     </w:p>
     <w:p>
@@ -1046,19 +1003,26 @@
           <w:ilvl w:val="0"/>
           <w:numId w:val="3"/>
         </w:numPr>
-        <w:ind w:left="720" w:hanging="360"/>
-        <w:rPr>
-          <w:sz w:val="24"/>
-          <w:szCs w:val="24"/>
-        </w:rPr>
-      </w:pPr>
-      <w:r>
-        <w:rPr>
-          <w:sz w:val="24"/>
-          <w:szCs w:val="24"/>
-          <w:rtl w:val="0"/>
-        </w:rPr>
-        <w:t xml:space="preserve">Often we want to repeat complex operations. We can use for loops.</w:t>
+        <w:rPr>
+          <w:sz w:val="24"/>
+          <w:szCs w:val="24"/>
+        </w:rPr>
+      </w:pPr>
+      <w:proofErr w:type="gramStart"/>
+      <w:r>
+        <w:rPr>
+          <w:sz w:val="24"/>
+          <w:szCs w:val="24"/>
+        </w:rPr>
+        <w:t>Often</w:t>
+      </w:r>
+      <w:proofErr w:type="gramEnd"/>
+      <w:r>
+        <w:rPr>
+          <w:sz w:val="24"/>
+          <w:szCs w:val="24"/>
+        </w:rPr>
+        <w:t xml:space="preserve"> we want to repeat complex operations. We can use for loops.</w:t>
       </w:r>
     </w:p>
     <w:p>
@@ -1067,19 +1031,17 @@
           <w:ilvl w:val="0"/>
           <w:numId w:val="3"/>
         </w:numPr>
-        <w:ind w:left="720" w:hanging="360"/>
-        <w:rPr>
-          <w:sz w:val="24"/>
-          <w:szCs w:val="24"/>
-        </w:rPr>
-      </w:pPr>
-      <w:r>
-        <w:rPr>
-          <w:sz w:val="24"/>
-          <w:szCs w:val="24"/>
-          <w:rtl w:val="0"/>
-        </w:rPr>
-        <w:t xml:space="preserve">Lists have an index. We can run many operations based just on the index value.</w:t>
+        <w:rPr>
+          <w:sz w:val="24"/>
+          <w:szCs w:val="24"/>
+        </w:rPr>
+      </w:pPr>
+      <w:r>
+        <w:rPr>
+          <w:sz w:val="24"/>
+          <w:szCs w:val="24"/>
+        </w:rPr>
+        <w:t>Lists have an index. We can run many operations based just on the index value.</w:t>
       </w:r>
     </w:p>
     <w:p>
@@ -1088,19 +1050,33 @@
           <w:ilvl w:val="0"/>
           <w:numId w:val="3"/>
         </w:numPr>
-        <w:ind w:left="720" w:hanging="360"/>
-        <w:rPr>
-          <w:sz w:val="24"/>
-          <w:szCs w:val="24"/>
-        </w:rPr>
-      </w:pPr>
-      <w:r>
-        <w:rPr>
-          <w:sz w:val="24"/>
-          <w:szCs w:val="24"/>
-          <w:rtl w:val="0"/>
-        </w:rPr>
-        <w:t xml:space="preserve">This isnt a good approach. Use a for loop to perform an action for each index</w:t>
+        <w:rPr>
+          <w:sz w:val="24"/>
+          <w:szCs w:val="24"/>
+        </w:rPr>
+      </w:pPr>
+      <w:r>
+        <w:rPr>
+          <w:sz w:val="24"/>
+          <w:szCs w:val="24"/>
+        </w:rPr>
+        <w:t xml:space="preserve">This </w:t>
+      </w:r>
+      <w:proofErr w:type="spellStart"/>
+      <w:r>
+        <w:rPr>
+          <w:sz w:val="24"/>
+          <w:szCs w:val="24"/>
+        </w:rPr>
+        <w:t>isnt</w:t>
+      </w:r>
+      <w:proofErr w:type="spellEnd"/>
+      <w:r>
+        <w:rPr>
+          <w:sz w:val="24"/>
+          <w:szCs w:val="24"/>
+        </w:rPr>
+        <w:t xml:space="preserve"> a good approach. Use a for loop to perform an action for each index</w:t>
       </w:r>
     </w:p>
     <w:p>
@@ -1109,17 +1085,15 @@
           <w:ilvl w:val="0"/>
           <w:numId w:val="3"/>
         </w:numPr>
-        <w:ind w:left="720" w:hanging="360"/>
-        <w:rPr>
-          <w:sz w:val="24"/>
-          <w:szCs w:val="24"/>
-        </w:rPr>
-      </w:pPr>
-      <w:r>
-        <w:rPr>
-          <w:sz w:val="24"/>
-          <w:szCs w:val="24"/>
-          <w:rtl w:val="0"/>
+        <w:rPr>
+          <w:sz w:val="24"/>
+          <w:szCs w:val="24"/>
+        </w:rPr>
+      </w:pPr>
+      <w:r>
+        <w:rPr>
+          <w:sz w:val="24"/>
+          <w:szCs w:val="24"/>
         </w:rPr>
         <w:t xml:space="preserve">Built in function called enumerate </w:t>
       </w:r>
@@ -1130,90 +1104,414 @@
           <w:ilvl w:val="0"/>
           <w:numId w:val="3"/>
         </w:numPr>
-        <w:ind w:left="720" w:hanging="360"/>
-        <w:rPr>
-          <w:sz w:val="24"/>
-          <w:szCs w:val="24"/>
-        </w:rPr>
-      </w:pPr>
-      <w:r>
-        <w:rPr>
-          <w:sz w:val="24"/>
-          <w:szCs w:val="24"/>
-          <w:rtl w:val="0"/>
-        </w:rPr>
-        <w:t xml:space="preserve">Anything with a length can be iterated over. strings are a good one to practice on</w:t>
-      </w:r>
-    </w:p>
-    <w:p>
-      <w:pPr>
-        <w:spacing w:after="0" w:before="0" w:lineRule="auto"/>
-        <w:ind w:left="0" w:firstLine="0"/>
-        <w:rPr>
-          <w:sz w:val="24"/>
-          <w:szCs w:val="24"/>
-        </w:rPr>
-      </w:pPr>
-      <w:r>
-        <w:rPr>
-          <w:rtl w:val="0"/>
-        </w:rPr>
-      </w:r>
-    </w:p>
-    <w:p>
-      <w:pPr>
-        <w:spacing w:after="0" w:before="0" w:lineRule="auto"/>
-        <w:rPr>
-          <w:sz w:val="24"/>
-          <w:szCs w:val="24"/>
-        </w:rPr>
-      </w:pPr>
-      <w:r>
-        <w:rPr>
-          <w:rtl w:val="0"/>
-        </w:rPr>
-      </w:r>
-    </w:p>
-    <w:p>
-      <w:pPr>
-        <w:spacing w:after="0" w:before="0" w:lineRule="auto"/>
-        <w:rPr>
-          <w:sz w:val="24"/>
-          <w:szCs w:val="24"/>
-        </w:rPr>
-      </w:pPr>
-      <w:r>
-        <w:rPr>
-          <w:rtl w:val="0"/>
-        </w:rPr>
-      </w:r>
-    </w:p>
-    <w:p>
-      <w:pPr>
-        <w:spacing w:after="0" w:lineRule="auto"/>
+        <w:rPr>
+          <w:sz w:val="24"/>
+          <w:szCs w:val="24"/>
+        </w:rPr>
+      </w:pPr>
+      <w:r>
+        <w:rPr>
+          <w:sz w:val="24"/>
+          <w:szCs w:val="24"/>
+        </w:rPr>
+        <w:t>Anything with a length can be iterated over. strings are a good one to practice on</w:t>
+      </w:r>
+    </w:p>
+    <w:p>
+      <w:pPr>
+        <w:rPr>
+          <w:sz w:val="24"/>
+          <w:szCs w:val="24"/>
+        </w:rPr>
+      </w:pPr>
+      <w:r>
+        <w:rPr>
+          <w:sz w:val="24"/>
+          <w:szCs w:val="24"/>
+        </w:rPr>
+        <w:br w:type="page"/>
+      </w:r>
+    </w:p>
+    <w:p>
+      <w:pPr>
+        <w:pStyle w:val="Heading2"/>
+      </w:pPr>
+      <w:r>
+        <w:lastRenderedPageBreak/>
+        <w:t>Session 2</w:t>
+      </w:r>
+    </w:p>
+    <w:p>
+      <w:pPr>
+        <w:pStyle w:val="Heading2"/>
+      </w:pPr>
+      <w:r>
+        <w:t xml:space="preserve">Before we start: </w:t>
+      </w:r>
+    </w:p>
+    <w:p>
+      <w:pPr>
+        <w:pStyle w:val="ListParagraph"/>
+        <w:numPr>
+          <w:ilvl w:val="0"/>
+          <w:numId w:val="3"/>
+        </w:numPr>
+      </w:pPr>
+      <w:r>
+        <w:t xml:space="preserve">Check everyone has the link to the course notes: </w:t>
+      </w:r>
+      <w:r>
+        <w:br/>
+      </w:r>
+      <w:hyperlink r:id="rId7" w:history="1">
+        <w:r>
+          <w:rPr>
+            <w:rStyle w:val="Hyperlink"/>
+          </w:rPr>
+          <w:t>https://uniexeterrse.github.io/intro-to-python/index.html</w:t>
+        </w:r>
+      </w:hyperlink>
+    </w:p>
+    <w:p>
+      <w:pPr>
+        <w:pStyle w:val="ListParagraph"/>
+        <w:numPr>
+          <w:ilvl w:val="0"/>
+          <w:numId w:val="3"/>
+        </w:numPr>
+      </w:pPr>
+      <w:r>
+        <w:t>Check everyone has access to the worksheets</w:t>
+      </w:r>
+    </w:p>
+    <w:p>
+      <w:pPr>
+        <w:pStyle w:val="Heading2"/>
+      </w:pPr>
+      <w:r>
+        <w:t>10:00 – Recap and exercise</w:t>
+      </w:r>
+    </w:p>
+    <w:p>
+      <w:pPr>
+        <w:pStyle w:val="ListParagraph"/>
+        <w:numPr>
+          <w:ilvl w:val="0"/>
+          <w:numId w:val="3"/>
+        </w:numPr>
+      </w:pPr>
+      <w:r>
+        <w:t>Car example for recap</w:t>
+      </w:r>
+    </w:p>
+    <w:p>
+      <w:pPr>
+        <w:pStyle w:val="ListParagraph"/>
+        <w:numPr>
+          <w:ilvl w:val="0"/>
+          <w:numId w:val="3"/>
+        </w:numPr>
+      </w:pPr>
+      <w:proofErr w:type="spellStart"/>
+      <w:r>
+        <w:t>FizzBuzz</w:t>
+      </w:r>
+      <w:proofErr w:type="spellEnd"/>
+      <w:r>
+        <w:t xml:space="preserve"> for exercise</w:t>
+      </w:r>
+    </w:p>
+    <w:p>
+      <w:pPr>
+        <w:pStyle w:val="Heading2"/>
+      </w:pPr>
+      <w:r>
+        <w:t>10:30 – Functions and exercises</w:t>
+      </w:r>
+    </w:p>
+    <w:p>
+      <w:pPr>
+        <w:pStyle w:val="ListParagraph"/>
+        <w:numPr>
+          <w:ilvl w:val="0"/>
+          <w:numId w:val="3"/>
+        </w:numPr>
+      </w:pPr>
+      <w:r>
+        <w:t xml:space="preserve">Built in </w:t>
+      </w:r>
+    </w:p>
+    <w:p>
+      <w:pPr>
+        <w:pStyle w:val="Heading2"/>
+      </w:pPr>
+      <w:r>
+        <w:t>11:00 – Imports and Python libraries</w:t>
+      </w:r>
+    </w:p>
+    <w:p>
+      <w:pPr>
+        <w:pStyle w:val="ListParagraph"/>
+        <w:numPr>
+          <w:ilvl w:val="0"/>
+          <w:numId w:val="3"/>
+        </w:numPr>
+      </w:pPr>
+      <w:r>
+        <w:t>Importing a module from the standard library</w:t>
+      </w:r>
+    </w:p>
+    <w:p>
+      <w:pPr>
+        <w:pStyle w:val="ListParagraph"/>
+        <w:numPr>
+          <w:ilvl w:val="0"/>
+          <w:numId w:val="3"/>
+        </w:numPr>
+      </w:pPr>
+      <w:r>
+        <w:t>Using a module</w:t>
+      </w:r>
+    </w:p>
+    <w:p>
+      <w:pPr>
+        <w:pStyle w:val="ListParagraph"/>
+        <w:numPr>
+          <w:ilvl w:val="0"/>
+          <w:numId w:val="3"/>
+        </w:numPr>
+      </w:pPr>
+      <w:r>
+        <w:t>Exercise: generate random numbers</w:t>
+      </w:r>
+    </w:p>
+    <w:p>
+      <w:pPr>
+        <w:pStyle w:val="ListParagraph"/>
+        <w:numPr>
+          <w:ilvl w:val="0"/>
+          <w:numId w:val="3"/>
+        </w:numPr>
+      </w:pPr>
+      <w:r>
+        <w:t>Some common packages used for research</w:t>
+      </w:r>
+    </w:p>
+    <w:p>
+      <w:pPr>
+        <w:pStyle w:val="ListParagraph"/>
+        <w:numPr>
+          <w:ilvl w:val="0"/>
+          <w:numId w:val="3"/>
+        </w:numPr>
+      </w:pPr>
+      <w:r>
+        <w:t>Installing things manually</w:t>
+      </w:r>
+    </w:p>
+    <w:p>
+      <w:pPr>
+        <w:pStyle w:val="Heading2"/>
+      </w:pPr>
+      <w:r>
+        <w:t>11:20 – Break</w:t>
+      </w:r>
+    </w:p>
+    <w:p>
+      <w:pPr>
+        <w:pStyle w:val="Heading2"/>
+      </w:pPr>
+      <w:r>
+        <w:t>11:30 – Data analysis task intro</w:t>
+      </w:r>
+    </w:p>
+    <w:p>
+      <w:pPr>
+        <w:pStyle w:val="ListParagraph"/>
+        <w:numPr>
+          <w:ilvl w:val="0"/>
+          <w:numId w:val="3"/>
+        </w:numPr>
+      </w:pPr>
+      <w:r>
+        <w:t>Create a project folder, create a data folder.</w:t>
+      </w:r>
+    </w:p>
+    <w:p>
+      <w:pPr>
+        <w:pStyle w:val="ListParagraph"/>
+        <w:numPr>
+          <w:ilvl w:val="0"/>
+          <w:numId w:val="3"/>
+        </w:numPr>
+      </w:pPr>
+      <w:r>
+        <w:t>Get the data, download it, place it in the data folder</w:t>
+      </w:r>
+    </w:p>
+    <w:p>
+      <w:pPr>
+        <w:pStyle w:val="Heading2"/>
+      </w:pPr>
+      <w:r>
+        <w:t>11:40 – Data analysis task 1</w:t>
+      </w:r>
+    </w:p>
+    <w:p>
+      <w:pPr>
+        <w:pStyle w:val="ListParagraph"/>
+        <w:numPr>
+          <w:ilvl w:val="0"/>
+          <w:numId w:val="3"/>
+        </w:numPr>
+      </w:pPr>
+      <w:r>
+        <w:t xml:space="preserve">Loading data into Python using </w:t>
+      </w:r>
+      <w:proofErr w:type="spellStart"/>
+      <w:r>
+        <w:t>numpy</w:t>
+      </w:r>
+      <w:proofErr w:type="spellEnd"/>
+    </w:p>
+    <w:p>
+      <w:pPr>
+        <w:pStyle w:val="ListParagraph"/>
+        <w:numPr>
+          <w:ilvl w:val="0"/>
+          <w:numId w:val="3"/>
+        </w:numPr>
+      </w:pPr>
+      <w:proofErr w:type="spellStart"/>
+      <w:r>
+        <w:t>Numpy</w:t>
+      </w:r>
+      <w:proofErr w:type="spellEnd"/>
+      <w:r>
+        <w:t xml:space="preserve"> arrays</w:t>
+      </w:r>
+    </w:p>
+    <w:p>
+      <w:pPr>
+        <w:pStyle w:val="ListParagraph"/>
+        <w:numPr>
+          <w:ilvl w:val="0"/>
+          <w:numId w:val="3"/>
+        </w:numPr>
+      </w:pPr>
+      <w:r>
+        <w:t xml:space="preserve">Slicing </w:t>
+      </w:r>
+      <w:proofErr w:type="spellStart"/>
+      <w:r>
+        <w:t>numpy</w:t>
+      </w:r>
+      <w:proofErr w:type="spellEnd"/>
+      <w:r>
+        <w:t xml:space="preserve"> arrays</w:t>
+      </w:r>
+    </w:p>
+    <w:p>
+      <w:pPr>
+        <w:pStyle w:val="Heading2"/>
+      </w:pPr>
+      <w:r>
+        <w:t>12:10 – Data analysis task 2</w:t>
+      </w:r>
+    </w:p>
+    <w:p>
+      <w:pPr>
+        <w:pStyle w:val="ListParagraph"/>
+        <w:numPr>
+          <w:ilvl w:val="0"/>
+          <w:numId w:val="3"/>
+        </w:numPr>
+      </w:pPr>
+      <w:r>
+        <w:t>Visualisation of data</w:t>
+      </w:r>
+    </w:p>
+    <w:p>
+      <w:pPr>
+        <w:pStyle w:val="ListParagraph"/>
+        <w:numPr>
+          <w:ilvl w:val="0"/>
+          <w:numId w:val="3"/>
+        </w:numPr>
+      </w:pPr>
+      <w:r>
+        <w:t>Grouping plots</w:t>
+      </w:r>
+    </w:p>
+    <w:p>
+      <w:pPr>
+        <w:pStyle w:val="Heading2"/>
+      </w:pPr>
+      <w:r>
+        <w:t>12:30 – Data analysis task 3</w:t>
+      </w:r>
+    </w:p>
+    <w:p>
+      <w:pPr>
+        <w:pStyle w:val="ListParagraph"/>
+        <w:numPr>
+          <w:ilvl w:val="0"/>
+          <w:numId w:val="3"/>
+        </w:numPr>
+      </w:pPr>
+      <w:r>
+        <w:t>Processing multiple files with glob</w:t>
+      </w:r>
+    </w:p>
+    <w:p/>
+    <w:p>
+      <w:pPr>
+        <w:rPr>
+          <w:sz w:val="24"/>
+          <w:szCs w:val="24"/>
+        </w:rPr>
+      </w:pPr>
+    </w:p>
+    <w:p>
+      <w:pPr>
+        <w:rPr>
+          <w:sz w:val="24"/>
+          <w:szCs w:val="24"/>
+        </w:rPr>
+      </w:pPr>
+    </w:p>
+    <w:p>
+      <w:pPr>
+        <w:rPr>
+          <w:sz w:val="24"/>
+          <w:szCs w:val="24"/>
+        </w:rPr>
+      </w:pPr>
+    </w:p>
+    <w:p>
+      <w:pPr>
         <w:rPr>
           <w:sz w:val="32"/>
           <w:szCs w:val="32"/>
         </w:rPr>
       </w:pPr>
-      <w:r>
-        <w:rPr>
-          <w:rtl w:val="0"/>
-        </w:rPr>
-      </w:r>
     </w:p>
     <w:sectPr>
-      <w:pgSz w:h="16834" w:w="11909" w:orient="portrait"/>
-      <w:pgMar w:bottom="1440" w:top="1440" w:left="1440" w:right="1440" w:header="720" w:footer="720"/>
+      <w:pgSz w:w="11909" w:h="16834"/>
+      <w:pgMar w:top="1440" w:right="1440" w:bottom="1440" w:left="1440" w:header="720" w:footer="720" w:gutter="0"/>
       <w:pgNumType w:start="1"/>
+      <w:cols w:space="720"/>
     </w:sectPr>
   </w:body>
 </w:document>
 </file>
 
 <file path=word/numbering.xml><?xml version="1.0" encoding="utf-8"?>
-<w:numbering xmlns:mc="http://schemas.openxmlformats.org/markup-compatibility/2006" xmlns:o="urn:schemas-microsoft-com:office:office" xmlns:r="http://schemas.openxmlformats.org/officeDocument/2006/relationships" xmlns:m="http://schemas.openxmlformats.org/officeDocument/2006/math" xmlns:v="urn:schemas-microsoft-com:vml" xmlns:wp="http://schemas.openxmlformats.org/drawingml/2006/wordprocessingDrawing" xmlns:w10="urn:schemas-microsoft-com:office:word" xmlns:w="http://schemas.openxmlformats.org/wordprocessingml/2006/main" xmlns:wne="http://schemas.microsoft.com/office/word/2006/wordml" xmlns:sl="http://schemas.openxmlformats.org/schemaLibrary/2006/main" xmlns:a="http://schemas.openxmlformats.org/drawingml/2006/main" xmlns:pic="http://schemas.openxmlformats.org/drawingml/2006/picture" xmlns:c="http://schemas.openxmlformats.org/drawingml/2006/chart" xmlns:lc="http://schemas.openxmlformats.org/drawingml/2006/lockedCanvas" xmlns:dgm="http://schemas.openxmlformats.org/drawingml/2006/diagram" xmlns:wps="http://schemas.microsoft.com/office/word/2010/wordprocessingShape" xmlns:wpg="http://schemas.microsoft.com/office/word/2010/wordprocessingGroup" xmlns:w14="http://schemas.microsoft.com/office/word/2010/wordml" xmlns:w15="http://schemas.microsoft.com/office/word/2012/wordml">
-  <w:abstractNum w:abstractNumId="1">
+<w:numbering xmlns:wpc="http://schemas.microsoft.com/office/word/2010/wordprocessingCanvas" xmlns:cx="http://schemas.microsoft.com/office/drawing/2014/chartex" xmlns:cx1="http://schemas.microsoft.com/office/drawing/2015/9/8/chartex" xmlns:cx2="http://schemas.microsoft.com/office/drawing/2015/10/21/chartex" xmlns:cx3="http://schemas.microsoft.com/office/drawing/2016/5/9/chartex" xmlns:cx4="http://schemas.microsoft.com/office/drawing/2016/5/10/chartex" xmlns:cx5="http://schemas.microsoft.com/office/drawing/2016/5/11/chartex" xmlns:cx6="http://schemas.microsoft.com/office/drawing/2016/5/12/chartex" xmlns:cx7="http://schemas.microsoft.com/office/drawing/2016/5/13/chartex" xmlns:cx8="http://schemas.microsoft.com/office/drawing/2016/5/14/chartex" xmlns:mc="http://schemas.openxmlformats.org/markup-compatibility/2006" xmlns:aink="http://schemas.microsoft.com/office/drawing/2016/ink" xmlns:am3d="http://schemas.microsoft.com/office/drawing/2017/model3d" xmlns:o="urn:schemas-microsoft-com:office:office" xmlns:oel="http://schemas.microsoft.com/office/2019/extlst" xmlns:r="http://schemas.openxmlformats.org/officeDocument/2006/relationships" xmlns:m="http://schemas.openxmlformats.org/officeDocument/2006/math" xmlns:v="urn:schemas-microsoft-com:vml" xmlns:wp14="http://schemas.microsoft.com/office/word/2010/wordprocessingDrawing" xmlns:wp="http://schemas.openxmlformats.org/drawingml/2006/wordprocessingDrawing" xmlns:w10="urn:schemas-microsoft-com:office:word" xmlns:w="http://schemas.openxmlformats.org/wordprocessingml/2006/main" xmlns:w14="http://schemas.microsoft.com/office/word/2010/wordml" xmlns:w15="http://schemas.microsoft.com/office/word/2012/wordml" xmlns:w16cex="http://schemas.microsoft.com/office/word/2018/wordml/cex" xmlns:w16cid="http://schemas.microsoft.com/office/word/2016/wordml/cid" xmlns:w16="http://schemas.microsoft.com/office/word/2018/wordml" xmlns:w16sdtdh="http://schemas.microsoft.com/office/word/2020/wordml/sdtdatahash" xmlns:w16se="http://schemas.microsoft.com/office/word/2015/wordml/symex" xmlns:wpg="http://schemas.microsoft.com/office/word/2010/wordprocessingGroup" xmlns:wpi="http://schemas.microsoft.com/office/word/2010/wordprocessingInk" xmlns:wne="http://schemas.microsoft.com/office/word/2006/wordml" xmlns:wps="http://schemas.microsoft.com/office/word/2010/wordprocessingShape" mc:Ignorable="w14 w15 w16se w16cid w16 w16cex w16sdtdh wp14">
+  <w:abstractNum w:abstractNumId="0" w15:restartNumberingAfterBreak="0">
+    <w:nsid w:val="316D7142"/>
+    <w:multiLevelType w:val="multilevel"/>
+    <w:tmpl w:val="6108DF3C"/>
     <w:lvl w:ilvl="0">
       <w:start w:val="1"/>
       <w:numFmt w:val="bullet"/>
@@ -1323,7 +1621,10 @@
       </w:rPr>
     </w:lvl>
   </w:abstractNum>
-  <w:abstractNum w:abstractNumId="2">
+  <w:abstractNum w:abstractNumId="1" w15:restartNumberingAfterBreak="0">
+    <w:nsid w:val="457E3CAC"/>
+    <w:multiLevelType w:val="multilevel"/>
+    <w:tmpl w:val="C518D230"/>
     <w:lvl w:ilvl="0">
       <w:start w:val="1"/>
       <w:numFmt w:val="bullet"/>
@@ -1433,7 +1734,10 @@
       </w:rPr>
     </w:lvl>
   </w:abstractNum>
-  <w:abstractNum w:abstractNumId="3">
+  <w:abstractNum w:abstractNumId="2" w15:restartNumberingAfterBreak="0">
+    <w:nsid w:val="4E166010"/>
+    <w:multiLevelType w:val="multilevel"/>
+    <w:tmpl w:val="3928402E"/>
     <w:lvl w:ilvl="0">
       <w:start w:val="1"/>
       <w:numFmt w:val="bullet"/>
@@ -1543,7 +1847,10 @@
       </w:rPr>
     </w:lvl>
   </w:abstractNum>
-  <w:abstractNum w:abstractNumId="4">
+  <w:abstractNum w:abstractNumId="3" w15:restartNumberingAfterBreak="0">
+    <w:nsid w:val="54CF4883"/>
+    <w:multiLevelType w:val="multilevel"/>
+    <w:tmpl w:val="1572FE88"/>
     <w:lvl w:ilvl="0">
       <w:start w:val="1"/>
       <w:numFmt w:val="bullet"/>
@@ -1653,7 +1960,10 @@
       </w:rPr>
     </w:lvl>
   </w:abstractNum>
-  <w:abstractNum w:abstractNumId="5">
+  <w:abstractNum w:abstractNumId="4" w15:restartNumberingAfterBreak="0">
+    <w:nsid w:val="5C0F644E"/>
+    <w:multiLevelType w:val="multilevel"/>
+    <w:tmpl w:val="A91ABA34"/>
     <w:lvl w:ilvl="0">
       <w:start w:val="1"/>
       <w:numFmt w:val="bullet"/>
@@ -1763,7 +2073,10 @@
       </w:rPr>
     </w:lvl>
   </w:abstractNum>
-  <w:abstractNum w:abstractNumId="6">
+  <w:abstractNum w:abstractNumId="5" w15:restartNumberingAfterBreak="0">
+    <w:nsid w:val="73960CD1"/>
+    <w:multiLevelType w:val="multilevel"/>
+    <w:tmpl w:val="B49C4636"/>
     <w:lvl w:ilvl="0">
       <w:start w:val="1"/>
       <w:numFmt w:val="bullet"/>
@@ -1873,7 +2186,10 @@
       </w:rPr>
     </w:lvl>
   </w:abstractNum>
-  <w:abstractNum w:abstractNumId="7">
+  <w:abstractNum w:abstractNumId="6" w15:restartNumberingAfterBreak="0">
+    <w:nsid w:val="7B617889"/>
+    <w:multiLevelType w:val="multilevel"/>
+    <w:tmpl w:val="DACEC178"/>
     <w:lvl w:ilvl="0">
       <w:start w:val="1"/>
       <w:numFmt w:val="bullet"/>
@@ -1983,7 +2299,10 @@
       </w:rPr>
     </w:lvl>
   </w:abstractNum>
-  <w:abstractNum w:abstractNumId="8">
+  <w:abstractNum w:abstractNumId="7" w15:restartNumberingAfterBreak="0">
+    <w:nsid w:val="7D184C1F"/>
+    <w:multiLevelType w:val="multilevel"/>
+    <w:tmpl w:val="E9D2D8F6"/>
     <w:lvl w:ilvl="0">
       <w:start w:val="1"/>
       <w:numFmt w:val="bullet"/>
@@ -2093,7 +2412,10 @@
       </w:rPr>
     </w:lvl>
   </w:abstractNum>
-  <w:abstractNum w:abstractNumId="9">
+  <w:abstractNum w:abstractNumId="8" w15:restartNumberingAfterBreak="0">
+    <w:nsid w:val="7DAD33DA"/>
+    <w:multiLevelType w:val="multilevel"/>
+    <w:tmpl w:val="D4A4239A"/>
     <w:lvl w:ilvl="0">
       <w:start w:val="1"/>
       <w:numFmt w:val="bullet"/>
@@ -2203,45 +2525,45 @@
       </w:rPr>
     </w:lvl>
   </w:abstractNum>
-  <w:num w:numId="1">
+  <w:num w:numId="1" w16cid:durableId="1131677090">
+    <w:abstractNumId w:val="3"/>
+  </w:num>
+  <w:num w:numId="2" w16cid:durableId="1727334936">
+    <w:abstractNumId w:val="7"/>
+  </w:num>
+  <w:num w:numId="3" w16cid:durableId="900016408">
+    <w:abstractNumId w:val="0"/>
+  </w:num>
+  <w:num w:numId="4" w16cid:durableId="2065715690">
+    <w:abstractNumId w:val="2"/>
+  </w:num>
+  <w:num w:numId="5" w16cid:durableId="1408914203">
+    <w:abstractNumId w:val="5"/>
+  </w:num>
+  <w:num w:numId="6" w16cid:durableId="1378814340">
+    <w:abstractNumId w:val="6"/>
+  </w:num>
+  <w:num w:numId="7" w16cid:durableId="1637291840">
+    <w:abstractNumId w:val="4"/>
+  </w:num>
+  <w:num w:numId="8" w16cid:durableId="99301499">
     <w:abstractNumId w:val="1"/>
   </w:num>
-  <w:num w:numId="2">
-    <w:abstractNumId w:val="2"/>
-  </w:num>
-  <w:num w:numId="3">
-    <w:abstractNumId w:val="3"/>
-  </w:num>
-  <w:num w:numId="4">
-    <w:abstractNumId w:val="4"/>
-  </w:num>
-  <w:num w:numId="5">
-    <w:abstractNumId w:val="5"/>
-  </w:num>
-  <w:num w:numId="6">
-    <w:abstractNumId w:val="6"/>
-  </w:num>
-  <w:num w:numId="7">
-    <w:abstractNumId w:val="7"/>
-  </w:num>
-  <w:num w:numId="8">
+  <w:num w:numId="9" w16cid:durableId="899093312">
     <w:abstractNumId w:val="8"/>
-  </w:num>
-  <w:num w:numId="9">
-    <w:abstractNumId w:val="9"/>
   </w:num>
 </w:numbering>
 </file>
 
 <file path=word/styles.xml><?xml version="1.0" encoding="utf-8"?>
-<w:styles xmlns:mc="http://schemas.openxmlformats.org/markup-compatibility/2006" xmlns:o="urn:schemas-microsoft-com:office:office" xmlns:r="http://schemas.openxmlformats.org/officeDocument/2006/relationships" xmlns:m="http://schemas.openxmlformats.org/officeDocument/2006/math" xmlns:v="urn:schemas-microsoft-com:vml" xmlns:wp="http://schemas.openxmlformats.org/drawingml/2006/wordprocessingDrawing" xmlns:w10="urn:schemas-microsoft-com:office:word" xmlns:w="http://schemas.openxmlformats.org/wordprocessingml/2006/main" xmlns:wne="http://schemas.microsoft.com/office/word/2006/wordml" xmlns:sl="http://schemas.openxmlformats.org/schemaLibrary/2006/main" xmlns:a="http://schemas.openxmlformats.org/drawingml/2006/main" xmlns:pic="http://schemas.openxmlformats.org/drawingml/2006/picture" xmlns:c="http://schemas.openxmlformats.org/drawingml/2006/chart" xmlns:lc="http://schemas.openxmlformats.org/drawingml/2006/lockedCanvas" xmlns:dgm="http://schemas.openxmlformats.org/drawingml/2006/diagram" xmlns:wps="http://schemas.microsoft.com/office/word/2010/wordprocessingShape" xmlns:wpg="http://schemas.microsoft.com/office/word/2010/wordprocessingGroup" xmlns:w14="http://schemas.microsoft.com/office/word/2010/wordml" xmlns:w15="http://schemas.microsoft.com/office/word/2012/wordml">
+<w:styles xmlns:mc="http://schemas.openxmlformats.org/markup-compatibility/2006" xmlns:r="http://schemas.openxmlformats.org/officeDocument/2006/relationships" xmlns:w="http://schemas.openxmlformats.org/wordprocessingml/2006/main" xmlns:w14="http://schemas.microsoft.com/office/word/2010/wordml" xmlns:w15="http://schemas.microsoft.com/office/word/2012/wordml" xmlns:w16cex="http://schemas.microsoft.com/office/word/2018/wordml/cex" xmlns:w16cid="http://schemas.microsoft.com/office/word/2016/wordml/cid" xmlns:w16="http://schemas.microsoft.com/office/word/2018/wordml" xmlns:w16sdtdh="http://schemas.microsoft.com/office/word/2020/wordml/sdtdatahash" xmlns:w16se="http://schemas.microsoft.com/office/word/2015/wordml/symex" mc:Ignorable="w14 w15 w16se w16cid w16 w16cex w16sdtdh">
   <w:docDefaults>
     <w:rPrDefault>
       <w:rPr>
-        <w:rFonts w:ascii="Arial" w:cs="Arial" w:eastAsia="Arial" w:hAnsi="Arial"/>
+        <w:rFonts w:ascii="Arial" w:eastAsia="Arial" w:hAnsi="Arial" w:cs="Arial"/>
         <w:sz w:val="22"/>
         <w:szCs w:val="22"/>
-        <w:lang w:val="en_GB"/>
+        <w:lang w:val="en-GB" w:eastAsia="en-GB" w:bidi="ar-SA"/>
       </w:rPr>
     </w:rPrDefault>
     <w:pPrDefault>
@@ -2250,21 +2572,399 @@
       </w:pPr>
     </w:pPrDefault>
   </w:docDefaults>
-  <w:style w:type="paragraph" w:styleId="Normal" w:default="1">
-    <w:name w:val="normal"/>
-  </w:style>
-  <w:style w:type="table" w:styleId="TableNormal" w:default="1">
-    <w:name w:val="Table Normal"/>
+  <w:latentStyles w:defLockedState="0" w:defUIPriority="99" w:defSemiHidden="0" w:defUnhideWhenUsed="0" w:defQFormat="0" w:count="376">
+    <w:lsdException w:name="Normal" w:uiPriority="0" w:qFormat="1"/>
+    <w:lsdException w:name="heading 1" w:uiPriority="9" w:qFormat="1"/>
+    <w:lsdException w:name="heading 2" w:semiHidden="1" w:uiPriority="9" w:unhideWhenUsed="1" w:qFormat="1"/>
+    <w:lsdException w:name="heading 3" w:semiHidden="1" w:uiPriority="9" w:unhideWhenUsed="1" w:qFormat="1"/>
+    <w:lsdException w:name="heading 4" w:semiHidden="1" w:uiPriority="9" w:unhideWhenUsed="1" w:qFormat="1"/>
+    <w:lsdException w:name="heading 5" w:semiHidden="1" w:uiPriority="9" w:unhideWhenUsed="1" w:qFormat="1"/>
+    <w:lsdException w:name="heading 6" w:semiHidden="1" w:uiPriority="9" w:unhideWhenUsed="1" w:qFormat="1"/>
+    <w:lsdException w:name="heading 7" w:semiHidden="1" w:uiPriority="9" w:unhideWhenUsed="1" w:qFormat="1"/>
+    <w:lsdException w:name="heading 8" w:semiHidden="1" w:uiPriority="9" w:unhideWhenUsed="1" w:qFormat="1"/>
+    <w:lsdException w:name="heading 9" w:semiHidden="1" w:uiPriority="9" w:unhideWhenUsed="1" w:qFormat="1"/>
+    <w:lsdException w:name="index 1" w:semiHidden="1" w:unhideWhenUsed="1"/>
+    <w:lsdException w:name="index 2" w:semiHidden="1" w:unhideWhenUsed="1"/>
+    <w:lsdException w:name="index 3" w:semiHidden="1" w:unhideWhenUsed="1"/>
+    <w:lsdException w:name="index 4" w:semiHidden="1" w:unhideWhenUsed="1"/>
+    <w:lsdException w:name="index 5" w:semiHidden="1" w:unhideWhenUsed="1"/>
+    <w:lsdException w:name="index 6" w:semiHidden="1" w:unhideWhenUsed="1"/>
+    <w:lsdException w:name="index 7" w:semiHidden="1" w:unhideWhenUsed="1"/>
+    <w:lsdException w:name="index 8" w:semiHidden="1" w:unhideWhenUsed="1"/>
+    <w:lsdException w:name="index 9" w:semiHidden="1" w:unhideWhenUsed="1"/>
+    <w:lsdException w:name="toc 1" w:semiHidden="1" w:uiPriority="39" w:unhideWhenUsed="1"/>
+    <w:lsdException w:name="toc 2" w:semiHidden="1" w:uiPriority="39" w:unhideWhenUsed="1"/>
+    <w:lsdException w:name="toc 3" w:semiHidden="1" w:uiPriority="39" w:unhideWhenUsed="1"/>
+    <w:lsdException w:name="toc 4" w:semiHidden="1" w:uiPriority="39" w:unhideWhenUsed="1"/>
+    <w:lsdException w:name="toc 5" w:semiHidden="1" w:uiPriority="39" w:unhideWhenUsed="1"/>
+    <w:lsdException w:name="toc 6" w:semiHidden="1" w:uiPriority="39" w:unhideWhenUsed="1"/>
+    <w:lsdException w:name="toc 7" w:semiHidden="1" w:uiPriority="39" w:unhideWhenUsed="1"/>
+    <w:lsdException w:name="toc 8" w:semiHidden="1" w:uiPriority="39" w:unhideWhenUsed="1"/>
+    <w:lsdException w:name="toc 9" w:semiHidden="1" w:uiPriority="39" w:unhideWhenUsed="1"/>
+    <w:lsdException w:name="Normal Indent" w:semiHidden="1" w:unhideWhenUsed="1"/>
+    <w:lsdException w:name="footnote text" w:semiHidden="1" w:unhideWhenUsed="1"/>
+    <w:lsdException w:name="annotation text" w:semiHidden="1" w:unhideWhenUsed="1"/>
+    <w:lsdException w:name="header" w:semiHidden="1" w:unhideWhenUsed="1"/>
+    <w:lsdException w:name="footer" w:semiHidden="1" w:unhideWhenUsed="1"/>
+    <w:lsdException w:name="index heading" w:semiHidden="1" w:unhideWhenUsed="1"/>
+    <w:lsdException w:name="caption" w:semiHidden="1" w:uiPriority="35" w:unhideWhenUsed="1" w:qFormat="1"/>
+    <w:lsdException w:name="table of figures" w:semiHidden="1" w:unhideWhenUsed="1"/>
+    <w:lsdException w:name="envelope address" w:semiHidden="1" w:unhideWhenUsed="1"/>
+    <w:lsdException w:name="envelope return" w:semiHidden="1" w:unhideWhenUsed="1"/>
+    <w:lsdException w:name="footnote reference" w:semiHidden="1" w:unhideWhenUsed="1"/>
+    <w:lsdException w:name="annotation reference" w:semiHidden="1" w:unhideWhenUsed="1"/>
+    <w:lsdException w:name="line number" w:semiHidden="1" w:unhideWhenUsed="1"/>
+    <w:lsdException w:name="page number" w:semiHidden="1" w:unhideWhenUsed="1"/>
+    <w:lsdException w:name="endnote reference" w:semiHidden="1" w:unhideWhenUsed="1"/>
+    <w:lsdException w:name="endnote text" w:semiHidden="1" w:unhideWhenUsed="1"/>
+    <w:lsdException w:name="table of authorities" w:semiHidden="1" w:unhideWhenUsed="1"/>
+    <w:lsdException w:name="macro" w:semiHidden="1" w:unhideWhenUsed="1"/>
+    <w:lsdException w:name="toa heading" w:semiHidden="1" w:unhideWhenUsed="1"/>
+    <w:lsdException w:name="List" w:semiHidden="1" w:unhideWhenUsed="1"/>
+    <w:lsdException w:name="List Bullet" w:semiHidden="1" w:unhideWhenUsed="1"/>
+    <w:lsdException w:name="List Number" w:semiHidden="1" w:unhideWhenUsed="1"/>
+    <w:lsdException w:name="List 2" w:semiHidden="1" w:unhideWhenUsed="1"/>
+    <w:lsdException w:name="List 3" w:semiHidden="1" w:unhideWhenUsed="1"/>
+    <w:lsdException w:name="List 4" w:semiHidden="1" w:unhideWhenUsed="1"/>
+    <w:lsdException w:name="List 5" w:semiHidden="1" w:unhideWhenUsed="1"/>
+    <w:lsdException w:name="List Bullet 2" w:semiHidden="1" w:unhideWhenUsed="1"/>
+    <w:lsdException w:name="List Bullet 3" w:semiHidden="1" w:unhideWhenUsed="1"/>
+    <w:lsdException w:name="List Bullet 4" w:semiHidden="1" w:unhideWhenUsed="1"/>
+    <w:lsdException w:name="List Bullet 5" w:semiHidden="1" w:unhideWhenUsed="1"/>
+    <w:lsdException w:name="List Number 2" w:semiHidden="1" w:unhideWhenUsed="1"/>
+    <w:lsdException w:name="List Number 3" w:semiHidden="1" w:unhideWhenUsed="1"/>
+    <w:lsdException w:name="List Number 4" w:semiHidden="1" w:unhideWhenUsed="1"/>
+    <w:lsdException w:name="List Number 5" w:semiHidden="1" w:unhideWhenUsed="1"/>
+    <w:lsdException w:name="Title" w:uiPriority="10" w:qFormat="1"/>
+    <w:lsdException w:name="Closing" w:semiHidden="1" w:unhideWhenUsed="1"/>
+    <w:lsdException w:name="Signature" w:semiHidden="1" w:unhideWhenUsed="1"/>
+    <w:lsdException w:name="Default Paragraph Font" w:semiHidden="1" w:uiPriority="1" w:unhideWhenUsed="1"/>
+    <w:lsdException w:name="Body Text" w:semiHidden="1" w:unhideWhenUsed="1"/>
+    <w:lsdException w:name="Body Text Indent" w:semiHidden="1" w:unhideWhenUsed="1"/>
+    <w:lsdException w:name="List Continue" w:semiHidden="1" w:unhideWhenUsed="1"/>
+    <w:lsdException w:name="List Continue 2" w:semiHidden="1" w:unhideWhenUsed="1"/>
+    <w:lsdException w:name="List Continue 3" w:semiHidden="1" w:unhideWhenUsed="1"/>
+    <w:lsdException w:name="List Continue 4" w:semiHidden="1" w:unhideWhenUsed="1"/>
+    <w:lsdException w:name="List Continue 5" w:semiHidden="1" w:unhideWhenUsed="1"/>
+    <w:lsdException w:name="Message Header" w:semiHidden="1" w:unhideWhenUsed="1"/>
+    <w:lsdException w:name="Subtitle" w:uiPriority="11" w:qFormat="1"/>
+    <w:lsdException w:name="Salutation" w:semiHidden="1" w:unhideWhenUsed="1"/>
+    <w:lsdException w:name="Date" w:semiHidden="1" w:unhideWhenUsed="1"/>
+    <w:lsdException w:name="Body Text First Indent" w:semiHidden="1" w:unhideWhenUsed="1"/>
+    <w:lsdException w:name="Body Text First Indent 2" w:semiHidden="1" w:unhideWhenUsed="1"/>
+    <w:lsdException w:name="Note Heading" w:semiHidden="1" w:unhideWhenUsed="1"/>
+    <w:lsdException w:name="Body Text 2" w:semiHidden="1" w:unhideWhenUsed="1"/>
+    <w:lsdException w:name="Body Text 3" w:semiHidden="1" w:unhideWhenUsed="1"/>
+    <w:lsdException w:name="Body Text Indent 2" w:semiHidden="1" w:unhideWhenUsed="1"/>
+    <w:lsdException w:name="Body Text Indent 3" w:semiHidden="1" w:unhideWhenUsed="1"/>
+    <w:lsdException w:name="Block Text" w:semiHidden="1" w:unhideWhenUsed="1"/>
+    <w:lsdException w:name="Hyperlink" w:semiHidden="1" w:unhideWhenUsed="1"/>
+    <w:lsdException w:name="FollowedHyperlink" w:semiHidden="1" w:unhideWhenUsed="1"/>
+    <w:lsdException w:name="Strong" w:uiPriority="22" w:qFormat="1"/>
+    <w:lsdException w:name="Emphasis" w:uiPriority="20" w:qFormat="1"/>
+    <w:lsdException w:name="Document Map" w:semiHidden="1" w:unhideWhenUsed="1"/>
+    <w:lsdException w:name="Plain Text" w:semiHidden="1" w:unhideWhenUsed="1"/>
+    <w:lsdException w:name="E-mail Signature" w:semiHidden="1" w:unhideWhenUsed="1"/>
+    <w:lsdException w:name="HTML Top of Form" w:semiHidden="1" w:unhideWhenUsed="1"/>
+    <w:lsdException w:name="HTML Bottom of Form" w:semiHidden="1" w:unhideWhenUsed="1"/>
+    <w:lsdException w:name="Normal (Web)" w:semiHidden="1" w:unhideWhenUsed="1"/>
+    <w:lsdException w:name="HTML Acronym" w:semiHidden="1" w:unhideWhenUsed="1"/>
+    <w:lsdException w:name="HTML Address" w:semiHidden="1" w:unhideWhenUsed="1"/>
+    <w:lsdException w:name="HTML Cite" w:semiHidden="1" w:unhideWhenUsed="1"/>
+    <w:lsdException w:name="HTML Code" w:semiHidden="1" w:unhideWhenUsed="1"/>
+    <w:lsdException w:name="HTML Definition" w:semiHidden="1" w:unhideWhenUsed="1"/>
+    <w:lsdException w:name="HTML Keyboard" w:semiHidden="1" w:unhideWhenUsed="1"/>
+    <w:lsdException w:name="HTML Preformatted" w:semiHidden="1" w:unhideWhenUsed="1"/>
+    <w:lsdException w:name="HTML Sample" w:semiHidden="1" w:unhideWhenUsed="1"/>
+    <w:lsdException w:name="HTML Typewriter" w:semiHidden="1" w:unhideWhenUsed="1"/>
+    <w:lsdException w:name="HTML Variable" w:semiHidden="1" w:unhideWhenUsed="1"/>
+    <w:lsdException w:name="Normal Table" w:semiHidden="1" w:unhideWhenUsed="1"/>
+    <w:lsdException w:name="annotation subject" w:semiHidden="1" w:unhideWhenUsed="1"/>
+    <w:lsdException w:name="No List" w:semiHidden="1" w:unhideWhenUsed="1"/>
+    <w:lsdException w:name="Outline List 1" w:semiHidden="1" w:unhideWhenUsed="1"/>
+    <w:lsdException w:name="Outline List 2" w:semiHidden="1" w:unhideWhenUsed="1"/>
+    <w:lsdException w:name="Outline List 3" w:semiHidden="1" w:unhideWhenUsed="1"/>
+    <w:lsdException w:name="Table Simple 1" w:semiHidden="1" w:unhideWhenUsed="1"/>
+    <w:lsdException w:name="Table Simple 2" w:semiHidden="1" w:unhideWhenUsed="1"/>
+    <w:lsdException w:name="Table Simple 3" w:semiHidden="1" w:unhideWhenUsed="1"/>
+    <w:lsdException w:name="Table Classic 1" w:semiHidden="1" w:unhideWhenUsed="1"/>
+    <w:lsdException w:name="Table Classic 2" w:semiHidden="1" w:unhideWhenUsed="1"/>
+    <w:lsdException w:name="Table Classic 3" w:semiHidden="1" w:unhideWhenUsed="1"/>
+    <w:lsdException w:name="Table Classic 4" w:semiHidden="1" w:unhideWhenUsed="1"/>
+    <w:lsdException w:name="Table Colorful 1" w:semiHidden="1" w:unhideWhenUsed="1"/>
+    <w:lsdException w:name="Table Colorful 2" w:semiHidden="1" w:unhideWhenUsed="1"/>
+    <w:lsdException w:name="Table Colorful 3" w:semiHidden="1" w:unhideWhenUsed="1"/>
+    <w:lsdException w:name="Table Columns 1" w:semiHidden="1" w:unhideWhenUsed="1"/>
+    <w:lsdException w:name="Table Columns 2" w:semiHidden="1" w:unhideWhenUsed="1"/>
+    <w:lsdException w:name="Table Columns 3" w:semiHidden="1" w:unhideWhenUsed="1"/>
+    <w:lsdException w:name="Table Columns 4" w:semiHidden="1" w:unhideWhenUsed="1"/>
+    <w:lsdException w:name="Table Columns 5" w:semiHidden="1" w:unhideWhenUsed="1"/>
+    <w:lsdException w:name="Table Grid 1" w:semiHidden="1" w:unhideWhenUsed="1"/>
+    <w:lsdException w:name="Table Grid 2" w:semiHidden="1" w:unhideWhenUsed="1"/>
+    <w:lsdException w:name="Table Grid 3" w:semiHidden="1" w:unhideWhenUsed="1"/>
+    <w:lsdException w:name="Table Grid 4" w:semiHidden="1" w:unhideWhenUsed="1"/>
+    <w:lsdException w:name="Table Grid 5" w:semiHidden="1" w:unhideWhenUsed="1"/>
+    <w:lsdException w:name="Table Grid 6" w:semiHidden="1" w:unhideWhenUsed="1"/>
+    <w:lsdException w:name="Table Grid 7" w:semiHidden="1" w:unhideWhenUsed="1"/>
+    <w:lsdException w:name="Table Grid 8" w:semiHidden="1" w:unhideWhenUsed="1"/>
+    <w:lsdException w:name="Table List 1" w:semiHidden="1" w:unhideWhenUsed="1"/>
+    <w:lsdException w:name="Table List 2" w:semiHidden="1" w:unhideWhenUsed="1"/>
+    <w:lsdException w:name="Table List 3" w:semiHidden="1" w:unhideWhenUsed="1"/>
+    <w:lsdException w:name="Table List 4" w:semiHidden="1" w:unhideWhenUsed="1"/>
+    <w:lsdException w:name="Table List 5" w:semiHidden="1" w:unhideWhenUsed="1"/>
+    <w:lsdException w:name="Table List 6" w:semiHidden="1" w:unhideWhenUsed="1"/>
+    <w:lsdException w:name="Table List 7" w:semiHidden="1" w:unhideWhenUsed="1"/>
+    <w:lsdException w:name="Table List 8" w:semiHidden="1" w:unhideWhenUsed="1"/>
+    <w:lsdException w:name="Table 3D effects 1" w:semiHidden="1" w:unhideWhenUsed="1"/>
+    <w:lsdException w:name="Table 3D effects 2" w:semiHidden="1" w:unhideWhenUsed="1"/>
+    <w:lsdException w:name="Table 3D effects 3" w:semiHidden="1" w:unhideWhenUsed="1"/>
+    <w:lsdException w:name="Table Contemporary" w:semiHidden="1" w:unhideWhenUsed="1"/>
+    <w:lsdException w:name="Table Elegant" w:semiHidden="1" w:unhideWhenUsed="1"/>
+    <w:lsdException w:name="Table Professional" w:semiHidden="1" w:unhideWhenUsed="1"/>
+    <w:lsdException w:name="Table Subtle 1" w:semiHidden="1" w:unhideWhenUsed="1"/>
+    <w:lsdException w:name="Table Subtle 2" w:semiHidden="1" w:unhideWhenUsed="1"/>
+    <w:lsdException w:name="Table Web 1" w:semiHidden="1" w:unhideWhenUsed="1"/>
+    <w:lsdException w:name="Table Web 2" w:semiHidden="1" w:unhideWhenUsed="1"/>
+    <w:lsdException w:name="Table Web 3" w:semiHidden="1" w:unhideWhenUsed="1"/>
+    <w:lsdException w:name="Balloon Text" w:semiHidden="1" w:unhideWhenUsed="1"/>
+    <w:lsdException w:name="Table Grid" w:uiPriority="39"/>
+    <w:lsdException w:name="Table Theme" w:semiHidden="1" w:unhideWhenUsed="1"/>
+    <w:lsdException w:name="Placeholder Text" w:semiHidden="1"/>
+    <w:lsdException w:name="No Spacing" w:uiPriority="1" w:qFormat="1"/>
+    <w:lsdException w:name="Light Shading" w:uiPriority="60"/>
+    <w:lsdException w:name="Light List" w:uiPriority="61"/>
+    <w:lsdException w:name="Light Grid" w:uiPriority="62"/>
+    <w:lsdException w:name="Medium Shading 1" w:uiPriority="63"/>
+    <w:lsdException w:name="Medium Shading 2" w:uiPriority="64"/>
+    <w:lsdException w:name="Medium List 1" w:uiPriority="65"/>
+    <w:lsdException w:name="Medium List 2" w:uiPriority="66"/>
+    <w:lsdException w:name="Medium Grid 1" w:uiPriority="67"/>
+    <w:lsdException w:name="Medium Grid 2" w:uiPriority="68"/>
+    <w:lsdException w:name="Medium Grid 3" w:uiPriority="69"/>
+    <w:lsdException w:name="Dark List" w:uiPriority="70"/>
+    <w:lsdException w:name="Colorful Shading" w:uiPriority="71"/>
+    <w:lsdException w:name="Colorful List" w:uiPriority="72"/>
+    <w:lsdException w:name="Colorful Grid" w:uiPriority="73"/>
+    <w:lsdException w:name="Light Shading Accent 1" w:uiPriority="60"/>
+    <w:lsdException w:name="Light List Accent 1" w:uiPriority="61"/>
+    <w:lsdException w:name="Light Grid Accent 1" w:uiPriority="62"/>
+    <w:lsdException w:name="Medium Shading 1 Accent 1" w:uiPriority="63"/>
+    <w:lsdException w:name="Medium Shading 2 Accent 1" w:uiPriority="64"/>
+    <w:lsdException w:name="Medium List 1 Accent 1" w:uiPriority="65"/>
+    <w:lsdException w:name="Revision" w:semiHidden="1"/>
+    <w:lsdException w:name="List Paragraph" w:uiPriority="34" w:qFormat="1"/>
+    <w:lsdException w:name="Quote" w:uiPriority="29" w:qFormat="1"/>
+    <w:lsdException w:name="Intense Quote" w:uiPriority="30" w:qFormat="1"/>
+    <w:lsdException w:name="Medium List 2 Accent 1" w:uiPriority="66"/>
+    <w:lsdException w:name="Medium Grid 1 Accent 1" w:uiPriority="67"/>
+    <w:lsdException w:name="Medium Grid 2 Accent 1" w:uiPriority="68"/>
+    <w:lsdException w:name="Medium Grid 3 Accent 1" w:uiPriority="69"/>
+    <w:lsdException w:name="Dark List Accent 1" w:uiPriority="70"/>
+    <w:lsdException w:name="Colorful Shading Accent 1" w:uiPriority="71"/>
+    <w:lsdException w:name="Colorful List Accent 1" w:uiPriority="72"/>
+    <w:lsdException w:name="Colorful Grid Accent 1" w:uiPriority="73"/>
+    <w:lsdException w:name="Light Shading Accent 2" w:uiPriority="60"/>
+    <w:lsdException w:name="Light List Accent 2" w:uiPriority="61"/>
+    <w:lsdException w:name="Light Grid Accent 2" w:uiPriority="62"/>
+    <w:lsdException w:name="Medium Shading 1 Accent 2" w:uiPriority="63"/>
+    <w:lsdException w:name="Medium Shading 2 Accent 2" w:uiPriority="64"/>
+    <w:lsdException w:name="Medium List 1 Accent 2" w:uiPriority="65"/>
+    <w:lsdException w:name="Medium List 2 Accent 2" w:uiPriority="66"/>
+    <w:lsdException w:name="Medium Grid 1 Accent 2" w:uiPriority="67"/>
+    <w:lsdException w:name="Medium Grid 2 Accent 2" w:uiPriority="68"/>
+    <w:lsdException w:name="Medium Grid 3 Accent 2" w:uiPriority="69"/>
+    <w:lsdException w:name="Dark List Accent 2" w:uiPriority="70"/>
+    <w:lsdException w:name="Colorful Shading Accent 2" w:uiPriority="71"/>
+    <w:lsdException w:name="Colorful List Accent 2" w:uiPriority="72"/>
+    <w:lsdException w:name="Colorful Grid Accent 2" w:uiPriority="73"/>
+    <w:lsdException w:name="Light Shading Accent 3" w:uiPriority="60"/>
+    <w:lsdException w:name="Light List Accent 3" w:uiPriority="61"/>
+    <w:lsdException w:name="Light Grid Accent 3" w:uiPriority="62"/>
+    <w:lsdException w:name="Medium Shading 1 Accent 3" w:uiPriority="63"/>
+    <w:lsdException w:name="Medium Shading 2 Accent 3" w:uiPriority="64"/>
+    <w:lsdException w:name="Medium List 1 Accent 3" w:uiPriority="65"/>
+    <w:lsdException w:name="Medium List 2 Accent 3" w:uiPriority="66"/>
+    <w:lsdException w:name="Medium Grid 1 Accent 3" w:uiPriority="67"/>
+    <w:lsdException w:name="Medium Grid 2 Accent 3" w:uiPriority="68"/>
+    <w:lsdException w:name="Medium Grid 3 Accent 3" w:uiPriority="69"/>
+    <w:lsdException w:name="Dark List Accent 3" w:uiPriority="70"/>
+    <w:lsdException w:name="Colorful Shading Accent 3" w:uiPriority="71"/>
+    <w:lsdException w:name="Colorful List Accent 3" w:uiPriority="72"/>
+    <w:lsdException w:name="Colorful Grid Accent 3" w:uiPriority="73"/>
+    <w:lsdException w:name="Light Shading Accent 4" w:uiPriority="60"/>
+    <w:lsdException w:name="Light List Accent 4" w:uiPriority="61"/>
+    <w:lsdException w:name="Light Grid Accent 4" w:uiPriority="62"/>
+    <w:lsdException w:name="Medium Shading 1 Accent 4" w:uiPriority="63"/>
+    <w:lsdException w:name="Medium Shading 2 Accent 4" w:uiPriority="64"/>
+    <w:lsdException w:name="Medium List 1 Accent 4" w:uiPriority="65"/>
+    <w:lsdException w:name="Medium List 2 Accent 4" w:uiPriority="66"/>
+    <w:lsdException w:name="Medium Grid 1 Accent 4" w:uiPriority="67"/>
+    <w:lsdException w:name="Medium Grid 2 Accent 4" w:uiPriority="68"/>
+    <w:lsdException w:name="Medium Grid 3 Accent 4" w:uiPriority="69"/>
+    <w:lsdException w:name="Dark List Accent 4" w:uiPriority="70"/>
+    <w:lsdException w:name="Colorful Shading Accent 4" w:uiPriority="71"/>
+    <w:lsdException w:name="Colorful List Accent 4" w:uiPriority="72"/>
+    <w:lsdException w:name="Colorful Grid Accent 4" w:uiPriority="73"/>
+    <w:lsdException w:name="Light Shading Accent 5" w:uiPriority="60"/>
+    <w:lsdException w:name="Light List Accent 5" w:uiPriority="61"/>
+    <w:lsdException w:name="Light Grid Accent 5" w:uiPriority="62"/>
+    <w:lsdException w:name="Medium Shading 1 Accent 5" w:uiPriority="63"/>
+    <w:lsdException w:name="Medium Shading 2 Accent 5" w:uiPriority="64"/>
+    <w:lsdException w:name="Medium List 1 Accent 5" w:uiPriority="65"/>
+    <w:lsdException w:name="Medium List 2 Accent 5" w:uiPriority="66"/>
+    <w:lsdException w:name="Medium Grid 1 Accent 5" w:uiPriority="67"/>
+    <w:lsdException w:name="Medium Grid 2 Accent 5" w:uiPriority="68"/>
+    <w:lsdException w:name="Medium Grid 3 Accent 5" w:uiPriority="69"/>
+    <w:lsdException w:name="Dark List Accent 5" w:uiPriority="70"/>
+    <w:lsdException w:name="Colorful Shading Accent 5" w:uiPriority="71"/>
+    <w:lsdException w:name="Colorful List Accent 5" w:uiPriority="72"/>
+    <w:lsdException w:name="Colorful Grid Accent 5" w:uiPriority="73"/>
+    <w:lsdException w:name="Light Shading Accent 6" w:uiPriority="60"/>
+    <w:lsdException w:name="Light List Accent 6" w:uiPriority="61"/>
+    <w:lsdException w:name="Light Grid Accent 6" w:uiPriority="62"/>
+    <w:lsdException w:name="Medium Shading 1 Accent 6" w:uiPriority="63"/>
+    <w:lsdException w:name="Medium Shading 2 Accent 6" w:uiPriority="64"/>
+    <w:lsdException w:name="Medium List 1 Accent 6" w:uiPriority="65"/>
+    <w:lsdException w:name="Medium List 2 Accent 6" w:uiPriority="66"/>
+    <w:lsdException w:name="Medium Grid 1 Accent 6" w:uiPriority="67"/>
+    <w:lsdException w:name="Medium Grid 2 Accent 6" w:uiPriority="68"/>
+    <w:lsdException w:name="Medium Grid 3 Accent 6" w:uiPriority="69"/>
+    <w:lsdException w:name="Dark List Accent 6" w:uiPriority="70"/>
+    <w:lsdException w:name="Colorful Shading Accent 6" w:uiPriority="71"/>
+    <w:lsdException w:name="Colorful List Accent 6" w:uiPriority="72"/>
+    <w:lsdException w:name="Colorful Grid Accent 6" w:uiPriority="73"/>
+    <w:lsdException w:name="Subtle Emphasis" w:uiPriority="19" w:qFormat="1"/>
+    <w:lsdException w:name="Intense Emphasis" w:uiPriority="21" w:qFormat="1"/>
+    <w:lsdException w:name="Subtle Reference" w:uiPriority="31" w:qFormat="1"/>
+    <w:lsdException w:name="Intense Reference" w:uiPriority="32" w:qFormat="1"/>
+    <w:lsdException w:name="Book Title" w:uiPriority="33" w:qFormat="1"/>
+    <w:lsdException w:name="Bibliography" w:semiHidden="1" w:uiPriority="37" w:unhideWhenUsed="1"/>
+    <w:lsdException w:name="TOC Heading" w:semiHidden="1" w:uiPriority="39" w:unhideWhenUsed="1" w:qFormat="1"/>
+    <w:lsdException w:name="Plain Table 1" w:uiPriority="41"/>
+    <w:lsdException w:name="Plain Table 2" w:uiPriority="42"/>
+    <w:lsdException w:name="Plain Table 3" w:uiPriority="43"/>
+    <w:lsdException w:name="Plain Table 4" w:uiPriority="44"/>
+    <w:lsdException w:name="Plain Table 5" w:uiPriority="45"/>
+    <w:lsdException w:name="Grid Table Light" w:uiPriority="40"/>
+    <w:lsdException w:name="Grid Table 1 Light" w:uiPriority="46"/>
+    <w:lsdException w:name="Grid Table 2" w:uiPriority="47"/>
+    <w:lsdException w:name="Grid Table 3" w:uiPriority="48"/>
+    <w:lsdException w:name="Grid Table 4" w:uiPriority="49"/>
+    <w:lsdException w:name="Grid Table 5 Dark" w:uiPriority="50"/>
+    <w:lsdException w:name="Grid Table 6 Colorful" w:uiPriority="51"/>
+    <w:lsdException w:name="Grid Table 7 Colorful" w:uiPriority="52"/>
+    <w:lsdException w:name="Grid Table 1 Light Accent 1" w:uiPriority="46"/>
+    <w:lsdException w:name="Grid Table 2 Accent 1" w:uiPriority="47"/>
+    <w:lsdException w:name="Grid Table 3 Accent 1" w:uiPriority="48"/>
+    <w:lsdException w:name="Grid Table 4 Accent 1" w:uiPriority="49"/>
+    <w:lsdException w:name="Grid Table 5 Dark Accent 1" w:uiPriority="50"/>
+    <w:lsdException w:name="Grid Table 6 Colorful Accent 1" w:uiPriority="51"/>
+    <w:lsdException w:name="Grid Table 7 Colorful Accent 1" w:uiPriority="52"/>
+    <w:lsdException w:name="Grid Table 1 Light Accent 2" w:uiPriority="46"/>
+    <w:lsdException w:name="Grid Table 2 Accent 2" w:uiPriority="47"/>
+    <w:lsdException w:name="Grid Table 3 Accent 2" w:uiPriority="48"/>
+    <w:lsdException w:name="Grid Table 4 Accent 2" w:uiPriority="49"/>
+    <w:lsdException w:name="Grid Table 5 Dark Accent 2" w:uiPriority="50"/>
+    <w:lsdException w:name="Grid Table 6 Colorful Accent 2" w:uiPriority="51"/>
+    <w:lsdException w:name="Grid Table 7 Colorful Accent 2" w:uiPriority="52"/>
+    <w:lsdException w:name="Grid Table 1 Light Accent 3" w:uiPriority="46"/>
+    <w:lsdException w:name="Grid Table 2 Accent 3" w:uiPriority="47"/>
+    <w:lsdException w:name="Grid Table 3 Accent 3" w:uiPriority="48"/>
+    <w:lsdException w:name="Grid Table 4 Accent 3" w:uiPriority="49"/>
+    <w:lsdException w:name="Grid Table 5 Dark Accent 3" w:uiPriority="50"/>
+    <w:lsdException w:name="Grid Table 6 Colorful Accent 3" w:uiPriority="51"/>
+    <w:lsdException w:name="Grid Table 7 Colorful Accent 3" w:uiPriority="52"/>
+    <w:lsdException w:name="Grid Table 1 Light Accent 4" w:uiPriority="46"/>
+    <w:lsdException w:name="Grid Table 2 Accent 4" w:uiPriority="47"/>
+    <w:lsdException w:name="Grid Table 3 Accent 4" w:uiPriority="48"/>
+    <w:lsdException w:name="Grid Table 4 Accent 4" w:uiPriority="49"/>
+    <w:lsdException w:name="Grid Table 5 Dark Accent 4" w:uiPriority="50"/>
+    <w:lsdException w:name="Grid Table 6 Colorful Accent 4" w:uiPriority="51"/>
+    <w:lsdException w:name="Grid Table 7 Colorful Accent 4" w:uiPriority="52"/>
+    <w:lsdException w:name="Grid Table 1 Light Accent 5" w:uiPriority="46"/>
+    <w:lsdException w:name="Grid Table 2 Accent 5" w:uiPriority="47"/>
+    <w:lsdException w:name="Grid Table 3 Accent 5" w:uiPriority="48"/>
+    <w:lsdException w:name="Grid Table 4 Accent 5" w:uiPriority="49"/>
+    <w:lsdException w:name="Grid Table 5 Dark Accent 5" w:uiPriority="50"/>
+    <w:lsdException w:name="Grid Table 6 Colorful Accent 5" w:uiPriority="51"/>
+    <w:lsdException w:name="Grid Table 7 Colorful Accent 5" w:uiPriority="52"/>
+    <w:lsdException w:name="Grid Table 1 Light Accent 6" w:uiPriority="46"/>
+    <w:lsdException w:name="Grid Table 2 Accent 6" w:uiPriority="47"/>
+    <w:lsdException w:name="Grid Table 3 Accent 6" w:uiPriority="48"/>
+    <w:lsdException w:name="Grid Table 4 Accent 6" w:uiPriority="49"/>
+    <w:lsdException w:name="Grid Table 5 Dark Accent 6" w:uiPriority="50"/>
+    <w:lsdException w:name="Grid Table 6 Colorful Accent 6" w:uiPriority="51"/>
+    <w:lsdException w:name="Grid Table 7 Colorful Accent 6" w:uiPriority="52"/>
+    <w:lsdException w:name="List Table 1 Light" w:uiPriority="46"/>
+    <w:lsdException w:name="List Table 2" w:uiPriority="47"/>
+    <w:lsdException w:name="List Table 3" w:uiPriority="48"/>
+    <w:lsdException w:name="List Table 4" w:uiPriority="49"/>
+    <w:lsdException w:name="List Table 5 Dark" w:uiPriority="50"/>
+    <w:lsdException w:name="List Table 6 Colorful" w:uiPriority="51"/>
+    <w:lsdException w:name="List Table 7 Colorful" w:uiPriority="52"/>
+    <w:lsdException w:name="List Table 1 Light Accent 1" w:uiPriority="46"/>
+    <w:lsdException w:name="List Table 2 Accent 1" w:uiPriority="47"/>
+    <w:lsdException w:name="List Table 3 Accent 1" w:uiPriority="48"/>
+    <w:lsdException w:name="List Table 4 Accent 1" w:uiPriority="49"/>
+    <w:lsdException w:name="List Table 5 Dark Accent 1" w:uiPriority="50"/>
+    <w:lsdException w:name="List Table 6 Colorful Accent 1" w:uiPriority="51"/>
+    <w:lsdException w:name="List Table 7 Colorful Accent 1" w:uiPriority="52"/>
+    <w:lsdException w:name="List Table 1 Light Accent 2" w:uiPriority="46"/>
+    <w:lsdException w:name="List Table 2 Accent 2" w:uiPriority="47"/>
+    <w:lsdException w:name="List Table 3 Accent 2" w:uiPriority="48"/>
+    <w:lsdException w:name="List Table 4 Accent 2" w:uiPriority="49"/>
+    <w:lsdException w:name="List Table 5 Dark Accent 2" w:uiPriority="50"/>
+    <w:lsdException w:name="List Table 6 Colorful Accent 2" w:uiPriority="51"/>
+    <w:lsdException w:name="List Table 7 Colorful Accent 2" w:uiPriority="52"/>
+    <w:lsdException w:name="List Table 1 Light Accent 3" w:uiPriority="46"/>
+    <w:lsdException w:name="List Table 2 Accent 3" w:uiPriority="47"/>
+    <w:lsdException w:name="List Table 3 Accent 3" w:uiPriority="48"/>
+    <w:lsdException w:name="List Table 4 Accent 3" w:uiPriority="49"/>
+    <w:lsdException w:name="List Table 5 Dark Accent 3" w:uiPriority="50"/>
+    <w:lsdException w:name="List Table 6 Colorful Accent 3" w:uiPriority="51"/>
+    <w:lsdException w:name="List Table 7 Colorful Accent 3" w:uiPriority="52"/>
+    <w:lsdException w:name="List Table 1 Light Accent 4" w:uiPriority="46"/>
+    <w:lsdException w:name="List Table 2 Accent 4" w:uiPriority="47"/>
+    <w:lsdException w:name="List Table 3 Accent 4" w:uiPriority="48"/>
+    <w:lsdException w:name="List Table 4 Accent 4" w:uiPriority="49"/>
+    <w:lsdException w:name="List Table 5 Dark Accent 4" w:uiPriority="50"/>
+    <w:lsdException w:name="List Table 6 Colorful Accent 4" w:uiPriority="51"/>
+    <w:lsdException w:name="List Table 7 Colorful Accent 4" w:uiPriority="52"/>
+    <w:lsdException w:name="List Table 1 Light Accent 5" w:uiPriority="46"/>
+    <w:lsdException w:name="List Table 2 Accent 5" w:uiPriority="47"/>
+    <w:lsdException w:name="List Table 3 Accent 5" w:uiPriority="48"/>
+    <w:lsdException w:name="List Table 4 Accent 5" w:uiPriority="49"/>
+    <w:lsdException w:name="List Table 5 Dark Accent 5" w:uiPriority="50"/>
+    <w:lsdException w:name="List Table 6 Colorful Accent 5" w:uiPriority="51"/>
+    <w:lsdException w:name="List Table 7 Colorful Accent 5" w:uiPriority="52"/>
+    <w:lsdException w:name="List Table 1 Light Accent 6" w:uiPriority="46"/>
+    <w:lsdException w:name="List Table 2 Accent 6" w:uiPriority="47"/>
+    <w:lsdException w:name="List Table 3 Accent 6" w:uiPriority="48"/>
+    <w:lsdException w:name="List Table 4 Accent 6" w:uiPriority="49"/>
+    <w:lsdException w:name="List Table 5 Dark Accent 6" w:uiPriority="50"/>
+    <w:lsdException w:name="List Table 6 Colorful Accent 6" w:uiPriority="51"/>
+    <w:lsdException w:name="List Table 7 Colorful Accent 6" w:uiPriority="52"/>
+    <w:lsdException w:name="Mention" w:semiHidden="1" w:unhideWhenUsed="1"/>
+    <w:lsdException w:name="Smart Hyperlink" w:semiHidden="1" w:unhideWhenUsed="1"/>
+    <w:lsdException w:name="Hashtag" w:semiHidden="1" w:unhideWhenUsed="1"/>
+    <w:lsdException w:name="Unresolved Mention" w:semiHidden="1" w:unhideWhenUsed="1"/>
+    <w:lsdException w:name="Smart Link" w:semiHidden="1" w:unhideWhenUsed="1"/>
+  </w:latentStyles>
+  <w:style w:type="paragraph" w:default="1" w:styleId="Normal">
+    <w:name w:val="Normal"/>
+    <w:qFormat/>
   </w:style>
   <w:style w:type="paragraph" w:styleId="Heading1">
     <w:name w:val="heading 1"/>
     <w:basedOn w:val="Normal"/>
     <w:next w:val="Normal"/>
+    <w:uiPriority w:val="9"/>
+    <w:qFormat/>
     <w:pPr>
-      <w:keepNext w:val="1"/>
-      <w:keepLines w:val="1"/>
-      <w:pageBreakBefore w:val="0"/>
-      <w:spacing w:after="120" w:before="400" w:lineRule="auto"/>
+      <w:keepNext/>
+      <w:keepLines/>
+      <w:spacing w:before="400" w:after="120"/>
+      <w:outlineLvl w:val="0"/>
     </w:pPr>
     <w:rPr>
       <w:sz w:val="40"/>
@@ -2275,14 +2975,16 @@
     <w:name w:val="heading 2"/>
     <w:basedOn w:val="Normal"/>
     <w:next w:val="Normal"/>
+    <w:uiPriority w:val="9"/>
+    <w:unhideWhenUsed/>
+    <w:qFormat/>
     <w:pPr>
-      <w:keepNext w:val="1"/>
-      <w:keepLines w:val="1"/>
-      <w:pageBreakBefore w:val="0"/>
-      <w:spacing w:after="120" w:before="360" w:lineRule="auto"/>
+      <w:keepNext/>
+      <w:keepLines/>
+      <w:spacing w:before="360" w:after="120"/>
+      <w:outlineLvl w:val="1"/>
     </w:pPr>
     <w:rPr>
-      <w:b w:val="0"/>
       <w:sz w:val="32"/>
       <w:szCs w:val="32"/>
     </w:rPr>
@@ -2291,14 +2993,17 @@
     <w:name w:val="heading 3"/>
     <w:basedOn w:val="Normal"/>
     <w:next w:val="Normal"/>
+    <w:uiPriority w:val="9"/>
+    <w:semiHidden/>
+    <w:unhideWhenUsed/>
+    <w:qFormat/>
     <w:pPr>
-      <w:keepNext w:val="1"/>
-      <w:keepLines w:val="1"/>
-      <w:pageBreakBefore w:val="0"/>
-      <w:spacing w:after="80" w:before="320" w:lineRule="auto"/>
+      <w:keepNext/>
+      <w:keepLines/>
+      <w:spacing w:before="320" w:after="80"/>
+      <w:outlineLvl w:val="2"/>
     </w:pPr>
     <w:rPr>
-      <w:b w:val="0"/>
       <w:color w:val="434343"/>
       <w:sz w:val="28"/>
       <w:szCs w:val="28"/>
@@ -2308,11 +3013,15 @@
     <w:name w:val="heading 4"/>
     <w:basedOn w:val="Normal"/>
     <w:next w:val="Normal"/>
+    <w:uiPriority w:val="9"/>
+    <w:semiHidden/>
+    <w:unhideWhenUsed/>
+    <w:qFormat/>
     <w:pPr>
-      <w:keepNext w:val="1"/>
-      <w:keepLines w:val="1"/>
-      <w:pageBreakBefore w:val="0"/>
-      <w:spacing w:after="80" w:before="280" w:lineRule="auto"/>
+      <w:keepNext/>
+      <w:keepLines/>
+      <w:spacing w:before="280" w:after="80"/>
+      <w:outlineLvl w:val="3"/>
     </w:pPr>
     <w:rPr>
       <w:color w:val="666666"/>
@@ -2324,44 +3033,76 @@
     <w:name w:val="heading 5"/>
     <w:basedOn w:val="Normal"/>
     <w:next w:val="Normal"/>
+    <w:uiPriority w:val="9"/>
+    <w:semiHidden/>
+    <w:unhideWhenUsed/>
+    <w:qFormat/>
     <w:pPr>
-      <w:keepNext w:val="1"/>
-      <w:keepLines w:val="1"/>
-      <w:pageBreakBefore w:val="0"/>
-      <w:spacing w:after="80" w:before="240" w:lineRule="auto"/>
+      <w:keepNext/>
+      <w:keepLines/>
+      <w:spacing w:before="240" w:after="80"/>
+      <w:outlineLvl w:val="4"/>
     </w:pPr>
     <w:rPr>
       <w:color w:val="666666"/>
-      <w:sz w:val="22"/>
-      <w:szCs w:val="22"/>
     </w:rPr>
   </w:style>
   <w:style w:type="paragraph" w:styleId="Heading6">
     <w:name w:val="heading 6"/>
     <w:basedOn w:val="Normal"/>
     <w:next w:val="Normal"/>
+    <w:uiPriority w:val="9"/>
+    <w:semiHidden/>
+    <w:unhideWhenUsed/>
+    <w:qFormat/>
     <w:pPr>
-      <w:keepNext w:val="1"/>
-      <w:keepLines w:val="1"/>
-      <w:pageBreakBefore w:val="0"/>
-      <w:spacing w:after="80" w:before="240" w:lineRule="auto"/>
+      <w:keepNext/>
+      <w:keepLines/>
+      <w:spacing w:before="240" w:after="80"/>
+      <w:outlineLvl w:val="5"/>
     </w:pPr>
     <w:rPr>
-      <w:i w:val="1"/>
+      <w:i/>
       <w:color w:val="666666"/>
-      <w:sz w:val="22"/>
-      <w:szCs w:val="22"/>
     </w:rPr>
+  </w:style>
+  <w:style w:type="character" w:default="1" w:styleId="DefaultParagraphFont">
+    <w:name w:val="Default Paragraph Font"/>
+    <w:uiPriority w:val="1"/>
+    <w:semiHidden/>
+    <w:unhideWhenUsed/>
+  </w:style>
+  <w:style w:type="table" w:default="1" w:styleId="TableNormal">
+    <w:name w:val="Normal Table"/>
+    <w:uiPriority w:val="99"/>
+    <w:semiHidden/>
+    <w:unhideWhenUsed/>
+    <w:tblPr>
+      <w:tblInd w:w="0" w:type="dxa"/>
+      <w:tblCellMar>
+        <w:top w:w="0" w:type="dxa"/>
+        <w:left w:w="108" w:type="dxa"/>
+        <w:bottom w:w="0" w:type="dxa"/>
+        <w:right w:w="108" w:type="dxa"/>
+      </w:tblCellMar>
+    </w:tblPr>
+  </w:style>
+  <w:style w:type="numbering" w:default="1" w:styleId="NoList">
+    <w:name w:val="No List"/>
+    <w:uiPriority w:val="99"/>
+    <w:semiHidden/>
+    <w:unhideWhenUsed/>
   </w:style>
   <w:style w:type="paragraph" w:styleId="Title">
     <w:name w:val="Title"/>
     <w:basedOn w:val="Normal"/>
     <w:next w:val="Normal"/>
+    <w:uiPriority w:val="10"/>
+    <w:qFormat/>
     <w:pPr>
-      <w:keepNext w:val="1"/>
-      <w:keepLines w:val="1"/>
-      <w:pageBreakBefore w:val="0"/>
-      <w:spacing w:after="60" w:before="0" w:lineRule="auto"/>
+      <w:keepNext/>
+      <w:keepLines/>
+      <w:spacing w:after="60"/>
     </w:pPr>
     <w:rPr>
       <w:sz w:val="52"/>
@@ -2372,18 +3113,51 @@
     <w:name w:val="Subtitle"/>
     <w:basedOn w:val="Normal"/>
     <w:next w:val="Normal"/>
+    <w:uiPriority w:val="11"/>
+    <w:qFormat/>
     <w:pPr>
-      <w:keepNext w:val="1"/>
-      <w:keepLines w:val="1"/>
-      <w:pageBreakBefore w:val="0"/>
-      <w:spacing w:after="320" w:before="0" w:lineRule="auto"/>
+      <w:keepNext/>
+      <w:keepLines/>
+      <w:spacing w:after="320"/>
     </w:pPr>
     <w:rPr>
-      <w:rFonts w:ascii="Arial" w:cs="Arial" w:eastAsia="Arial" w:hAnsi="Arial"/>
-      <w:i w:val="0"/>
       <w:color w:val="666666"/>
       <w:sz w:val="30"/>
       <w:szCs w:val="30"/>
+    </w:rPr>
+  </w:style>
+  <w:style w:type="paragraph" w:styleId="ListParagraph">
+    <w:name w:val="List Paragraph"/>
+    <w:basedOn w:val="Normal"/>
+    <w:uiPriority w:val="34"/>
+    <w:qFormat/>
+    <w:rsid w:val="00C35B2D"/>
+    <w:pPr>
+      <w:ind w:left="720"/>
+      <w:contextualSpacing/>
+    </w:pPr>
+  </w:style>
+  <w:style w:type="character" w:styleId="Hyperlink">
+    <w:name w:val="Hyperlink"/>
+    <w:basedOn w:val="DefaultParagraphFont"/>
+    <w:uiPriority w:val="99"/>
+    <w:unhideWhenUsed/>
+    <w:rsid w:val="00C35B2D"/>
+    <w:rPr>
+      <w:color w:val="0000FF" w:themeColor="hyperlink"/>
+      <w:u w:val="single"/>
+    </w:rPr>
+  </w:style>
+  <w:style w:type="character" w:styleId="UnresolvedMention">
+    <w:name w:val="Unresolved Mention"/>
+    <w:basedOn w:val="DefaultParagraphFont"/>
+    <w:uiPriority w:val="99"/>
+    <w:semiHidden/>
+    <w:unhideWhenUsed/>
+    <w:rsid w:val="00C35B2D"/>
+    <w:rPr>
+      <w:color w:val="605E5C"/>
+      <w:shd w:val="clear" w:color="auto" w:fill="E1DFDD"/>
     </w:rPr>
   </w:style>
 </w:styles>

</xml_diff>